<commit_message>
Merge appendix D and E with C
</commit_message>
<xml_diff>
--- a/Manuscript/Submissions/NEJM/Appendix C.docx
+++ b/Manuscript/Submissions/NEJM/Appendix C.docx
@@ -13,8 +13,915 @@
         <w:rPr>
           <w:lang w:val="en-GB"/>
         </w:rPr>
-        <w:t>Detailed model description</w:t>
-      </w:r>
+        <w:t>In-dept methods</w:t>
+      </w:r>
+      <w:r>
+        <w:rPr>
+          <w:lang w:val="en-GB"/>
+        </w:rPr>
+        <w:t xml:space="preserve"> description</w:t>
+      </w:r>
+    </w:p>
+    <w:sdt>
+      <w:sdtPr>
+        <w:id w:val="1050889774"/>
+        <w:docPartObj>
+          <w:docPartGallery w:val="Table of Contents"/>
+          <w:docPartUnique/>
+        </w:docPartObj>
+      </w:sdtPr>
+      <w:sdtEndPr>
+        <w:rPr>
+          <w:rFonts w:asciiTheme="minorHAnsi" w:eastAsiaTheme="minorHAnsi" w:hAnsiTheme="minorHAnsi" w:cstheme="minorBidi"/>
+          <w:b/>
+          <w:bCs/>
+          <w:noProof/>
+          <w:color w:val="auto"/>
+          <w:sz w:val="24"/>
+          <w:szCs w:val="24"/>
+        </w:rPr>
+      </w:sdtEndPr>
+      <w:sdtContent>
+        <w:p>
+          <w:pPr>
+            <w:pStyle w:val="TOCHeading"/>
+          </w:pPr>
+          <w:r>
+            <w:t>Table of Contents</w:t>
+          </w:r>
+        </w:p>
+        <w:p>
+          <w:pPr>
+            <w:pStyle w:val="TOC1"/>
+            <w:tabs>
+              <w:tab w:val="right" w:leader="dot" w:pos="9396"/>
+            </w:tabs>
+            <w:rPr>
+              <w:rFonts w:eastAsiaTheme="minorEastAsia"/>
+              <w:b w:val="0"/>
+              <w:bCs w:val="0"/>
+              <w:i w:val="0"/>
+              <w:iCs w:val="0"/>
+              <w:noProof/>
+            </w:rPr>
+          </w:pPr>
+          <w:r>
+            <w:rPr>
+              <w:b w:val="0"/>
+              <w:bCs w:val="0"/>
+            </w:rPr>
+            <w:fldChar w:fldCharType="begin"/>
+          </w:r>
+          <w:r>
+            <w:instrText xml:space="preserve"> TOC \o "1-3" \h \z \u </w:instrText>
+          </w:r>
+          <w:r>
+            <w:rPr>
+              <w:b w:val="0"/>
+              <w:bCs w:val="0"/>
+            </w:rPr>
+            <w:fldChar w:fldCharType="separate"/>
+          </w:r>
+          <w:hyperlink w:anchor="_Toc43817772" w:history="1">
+            <w:r>
+              <w:rPr>
+                <w:rStyle w:val="Hyperlink"/>
+                <w:noProof/>
+              </w:rPr>
+              <w:t>Model description</w:t>
+            </w:r>
+            <w:r>
+              <w:rPr>
+                <w:noProof/>
+                <w:webHidden/>
+              </w:rPr>
+              <w:tab/>
+            </w:r>
+            <w:r>
+              <w:rPr>
+                <w:noProof/>
+                <w:webHidden/>
+              </w:rPr>
+              <w:fldChar w:fldCharType="begin"/>
+            </w:r>
+            <w:r>
+              <w:rPr>
+                <w:noProof/>
+                <w:webHidden/>
+              </w:rPr>
+              <w:instrText xml:space="preserve"> PAGEREF _Toc43817772 \h </w:instrText>
+            </w:r>
+            <w:r>
+              <w:rPr>
+                <w:noProof/>
+                <w:webHidden/>
+              </w:rPr>
+            </w:r>
+            <w:r>
+              <w:rPr>
+                <w:noProof/>
+                <w:webHidden/>
+              </w:rPr>
+              <w:fldChar w:fldCharType="separate"/>
+            </w:r>
+            <w:r>
+              <w:rPr>
+                <w:noProof/>
+                <w:webHidden/>
+              </w:rPr>
+              <w:t>2</w:t>
+            </w:r>
+            <w:r>
+              <w:rPr>
+                <w:noProof/>
+                <w:webHidden/>
+              </w:rPr>
+              <w:fldChar w:fldCharType="end"/>
+            </w:r>
+          </w:hyperlink>
+        </w:p>
+        <w:p>
+          <w:pPr>
+            <w:pStyle w:val="TOC3"/>
+            <w:tabs>
+              <w:tab w:val="right" w:leader="dot" w:pos="9396"/>
+            </w:tabs>
+            <w:rPr>
+              <w:rFonts w:eastAsiaTheme="minorEastAsia"/>
+              <w:noProof/>
+              <w:sz w:val="24"/>
+              <w:szCs w:val="24"/>
+            </w:rPr>
+          </w:pPr>
+          <w:hyperlink w:anchor="_Toc43817773" w:history="1">
+            <w:r>
+              <w:rPr>
+                <w:rStyle w:val="Hyperlink"/>
+                <w:rFonts w:ascii="Calibri" w:hAnsi="Calibri" w:cs="Calibri"/>
+                <w:noProof/>
+              </w:rPr>
+              <w:t>Model parameters</w:t>
+            </w:r>
+            <w:r>
+              <w:rPr>
+                <w:noProof/>
+                <w:webHidden/>
+              </w:rPr>
+              <w:tab/>
+            </w:r>
+            <w:r>
+              <w:rPr>
+                <w:noProof/>
+                <w:webHidden/>
+              </w:rPr>
+              <w:fldChar w:fldCharType="begin"/>
+            </w:r>
+            <w:r>
+              <w:rPr>
+                <w:noProof/>
+                <w:webHidden/>
+              </w:rPr>
+              <w:instrText xml:space="preserve"> PAGEREF _Toc43817773 \h </w:instrText>
+            </w:r>
+            <w:r>
+              <w:rPr>
+                <w:noProof/>
+                <w:webHidden/>
+              </w:rPr>
+            </w:r>
+            <w:r>
+              <w:rPr>
+                <w:noProof/>
+                <w:webHidden/>
+              </w:rPr>
+              <w:fldChar w:fldCharType="separate"/>
+            </w:r>
+            <w:r>
+              <w:rPr>
+                <w:noProof/>
+                <w:webHidden/>
+              </w:rPr>
+              <w:t>2</w:t>
+            </w:r>
+            <w:r>
+              <w:rPr>
+                <w:noProof/>
+                <w:webHidden/>
+              </w:rPr>
+              <w:fldChar w:fldCharType="end"/>
+            </w:r>
+          </w:hyperlink>
+        </w:p>
+        <w:p>
+          <w:pPr>
+            <w:pStyle w:val="TOC3"/>
+            <w:tabs>
+              <w:tab w:val="right" w:leader="dot" w:pos="9396"/>
+            </w:tabs>
+            <w:rPr>
+              <w:rFonts w:eastAsiaTheme="minorEastAsia"/>
+              <w:noProof/>
+              <w:sz w:val="24"/>
+              <w:szCs w:val="24"/>
+            </w:rPr>
+          </w:pPr>
+          <w:hyperlink w:anchor="_Toc43817774" w:history="1">
+            <w:r>
+              <w:rPr>
+                <w:rStyle w:val="Hyperlink"/>
+                <w:rFonts w:ascii="Calibri" w:hAnsi="Calibri" w:cs="Calibri"/>
+                <w:noProof/>
+              </w:rPr>
+              <w:t>Assumptions</w:t>
+            </w:r>
+            <w:r>
+              <w:rPr>
+                <w:noProof/>
+                <w:webHidden/>
+              </w:rPr>
+              <w:tab/>
+            </w:r>
+            <w:r>
+              <w:rPr>
+                <w:noProof/>
+                <w:webHidden/>
+              </w:rPr>
+              <w:fldChar w:fldCharType="begin"/>
+            </w:r>
+            <w:r>
+              <w:rPr>
+                <w:noProof/>
+                <w:webHidden/>
+              </w:rPr>
+              <w:instrText xml:space="preserve"> PAGEREF _Toc43817774 \h </w:instrText>
+            </w:r>
+            <w:r>
+              <w:rPr>
+                <w:noProof/>
+                <w:webHidden/>
+              </w:rPr>
+            </w:r>
+            <w:r>
+              <w:rPr>
+                <w:noProof/>
+                <w:webHidden/>
+              </w:rPr>
+              <w:fldChar w:fldCharType="separate"/>
+            </w:r>
+            <w:r>
+              <w:rPr>
+                <w:noProof/>
+                <w:webHidden/>
+              </w:rPr>
+              <w:t>3</w:t>
+            </w:r>
+            <w:r>
+              <w:rPr>
+                <w:noProof/>
+                <w:webHidden/>
+              </w:rPr>
+              <w:fldChar w:fldCharType="end"/>
+            </w:r>
+          </w:hyperlink>
+        </w:p>
+        <w:p>
+          <w:pPr>
+            <w:pStyle w:val="TOC3"/>
+            <w:tabs>
+              <w:tab w:val="right" w:leader="dot" w:pos="9396"/>
+            </w:tabs>
+            <w:rPr>
+              <w:rFonts w:eastAsiaTheme="minorEastAsia"/>
+              <w:noProof/>
+              <w:sz w:val="24"/>
+              <w:szCs w:val="24"/>
+            </w:rPr>
+          </w:pPr>
+          <w:hyperlink w:anchor="_Toc43817775" w:history="1">
+            <w:r>
+              <w:rPr>
+                <w:rStyle w:val="Hyperlink"/>
+                <w:noProof/>
+              </w:rPr>
+              <w:t>Probabilistic sensitivity analysis</w:t>
+            </w:r>
+            <w:r>
+              <w:rPr>
+                <w:noProof/>
+                <w:webHidden/>
+              </w:rPr>
+              <w:tab/>
+            </w:r>
+            <w:r>
+              <w:rPr>
+                <w:noProof/>
+                <w:webHidden/>
+              </w:rPr>
+              <w:fldChar w:fldCharType="begin"/>
+            </w:r>
+            <w:r>
+              <w:rPr>
+                <w:noProof/>
+                <w:webHidden/>
+              </w:rPr>
+              <w:instrText xml:space="preserve"> PAGEREF _Toc43817775 \h </w:instrText>
+            </w:r>
+            <w:r>
+              <w:rPr>
+                <w:noProof/>
+                <w:webHidden/>
+              </w:rPr>
+            </w:r>
+            <w:r>
+              <w:rPr>
+                <w:noProof/>
+                <w:webHidden/>
+              </w:rPr>
+              <w:fldChar w:fldCharType="separate"/>
+            </w:r>
+            <w:r>
+              <w:rPr>
+                <w:noProof/>
+                <w:webHidden/>
+              </w:rPr>
+              <w:t>4</w:t>
+            </w:r>
+            <w:r>
+              <w:rPr>
+                <w:noProof/>
+                <w:webHidden/>
+              </w:rPr>
+              <w:fldChar w:fldCharType="end"/>
+            </w:r>
+          </w:hyperlink>
+        </w:p>
+        <w:p>
+          <w:pPr>
+            <w:pStyle w:val="TOC1"/>
+            <w:tabs>
+              <w:tab w:val="right" w:leader="dot" w:pos="9396"/>
+            </w:tabs>
+            <w:rPr>
+              <w:rFonts w:eastAsiaTheme="minorEastAsia"/>
+              <w:b w:val="0"/>
+              <w:bCs w:val="0"/>
+              <w:i w:val="0"/>
+              <w:iCs w:val="0"/>
+              <w:noProof/>
+            </w:rPr>
+          </w:pPr>
+          <w:hyperlink w:anchor="_Toc43817776" w:history="1">
+            <w:r>
+              <w:rPr>
+                <w:rStyle w:val="Hyperlink"/>
+                <w:rFonts w:eastAsia="Calibri"/>
+                <w:noProof/>
+              </w:rPr>
+              <w:t>Calibrated visual analog scale based on the Global burden of disease study</w:t>
+            </w:r>
+            <w:r>
+              <w:rPr>
+                <w:noProof/>
+                <w:webHidden/>
+              </w:rPr>
+              <w:tab/>
+            </w:r>
+            <w:r>
+              <w:rPr>
+                <w:noProof/>
+                <w:webHidden/>
+              </w:rPr>
+              <w:fldChar w:fldCharType="begin"/>
+            </w:r>
+            <w:r>
+              <w:rPr>
+                <w:noProof/>
+                <w:webHidden/>
+              </w:rPr>
+              <w:instrText xml:space="preserve"> PAGEREF _Toc43817776 \h </w:instrText>
+            </w:r>
+            <w:r>
+              <w:rPr>
+                <w:noProof/>
+                <w:webHidden/>
+              </w:rPr>
+            </w:r>
+            <w:r>
+              <w:rPr>
+                <w:noProof/>
+                <w:webHidden/>
+              </w:rPr>
+              <w:fldChar w:fldCharType="separate"/>
+            </w:r>
+            <w:r>
+              <w:rPr>
+                <w:noProof/>
+                <w:webHidden/>
+              </w:rPr>
+              <w:t>6</w:t>
+            </w:r>
+            <w:r>
+              <w:rPr>
+                <w:noProof/>
+                <w:webHidden/>
+              </w:rPr>
+              <w:fldChar w:fldCharType="end"/>
+            </w:r>
+          </w:hyperlink>
+        </w:p>
+        <w:p>
+          <w:pPr>
+            <w:pStyle w:val="TOC3"/>
+            <w:tabs>
+              <w:tab w:val="right" w:leader="dot" w:pos="9396"/>
+            </w:tabs>
+            <w:rPr>
+              <w:rFonts w:eastAsiaTheme="minorEastAsia"/>
+              <w:noProof/>
+              <w:sz w:val="24"/>
+              <w:szCs w:val="24"/>
+            </w:rPr>
+          </w:pPr>
+          <w:hyperlink w:anchor="_Toc43817777" w:history="1">
+            <w:r>
+              <w:rPr>
+                <w:rStyle w:val="Hyperlink"/>
+                <w:noProof/>
+                <w:lang w:val="en-GB"/>
+              </w:rPr>
+              <w:t>Participation of the QoL scoring</w:t>
+            </w:r>
+            <w:r>
+              <w:rPr>
+                <w:noProof/>
+                <w:webHidden/>
+              </w:rPr>
+              <w:tab/>
+            </w:r>
+            <w:r>
+              <w:rPr>
+                <w:noProof/>
+                <w:webHidden/>
+              </w:rPr>
+              <w:fldChar w:fldCharType="begin"/>
+            </w:r>
+            <w:r>
+              <w:rPr>
+                <w:noProof/>
+                <w:webHidden/>
+              </w:rPr>
+              <w:instrText xml:space="preserve"> PAGEREF _Toc43817777 \h </w:instrText>
+            </w:r>
+            <w:r>
+              <w:rPr>
+                <w:noProof/>
+                <w:webHidden/>
+              </w:rPr>
+            </w:r>
+            <w:r>
+              <w:rPr>
+                <w:noProof/>
+                <w:webHidden/>
+              </w:rPr>
+              <w:fldChar w:fldCharType="separate"/>
+            </w:r>
+            <w:r>
+              <w:rPr>
+                <w:noProof/>
+                <w:webHidden/>
+              </w:rPr>
+              <w:t>6</w:t>
+            </w:r>
+            <w:r>
+              <w:rPr>
+                <w:noProof/>
+                <w:webHidden/>
+              </w:rPr>
+              <w:fldChar w:fldCharType="end"/>
+            </w:r>
+          </w:hyperlink>
+        </w:p>
+        <w:p>
+          <w:pPr>
+            <w:pStyle w:val="TOC2"/>
+            <w:tabs>
+              <w:tab w:val="right" w:leader="dot" w:pos="9396"/>
+            </w:tabs>
+            <w:rPr>
+              <w:rFonts w:eastAsiaTheme="minorEastAsia"/>
+              <w:b w:val="0"/>
+              <w:bCs w:val="0"/>
+              <w:noProof/>
+              <w:sz w:val="24"/>
+              <w:szCs w:val="24"/>
+            </w:rPr>
+          </w:pPr>
+          <w:hyperlink w:anchor="_Toc43817778" w:history="1">
+            <w:r>
+              <w:rPr>
+                <w:rStyle w:val="Hyperlink"/>
+                <w:noProof/>
+              </w:rPr>
+              <w:t>Calibrated visual analogue scale used during the expert meeting</w:t>
+            </w:r>
+            <w:r>
+              <w:rPr>
+                <w:noProof/>
+                <w:webHidden/>
+              </w:rPr>
+              <w:tab/>
+            </w:r>
+            <w:r>
+              <w:rPr>
+                <w:noProof/>
+                <w:webHidden/>
+              </w:rPr>
+              <w:fldChar w:fldCharType="begin"/>
+            </w:r>
+            <w:r>
+              <w:rPr>
+                <w:noProof/>
+                <w:webHidden/>
+              </w:rPr>
+              <w:instrText xml:space="preserve"> PAGEREF _Toc43817778 \h </w:instrText>
+            </w:r>
+            <w:r>
+              <w:rPr>
+                <w:noProof/>
+                <w:webHidden/>
+              </w:rPr>
+            </w:r>
+            <w:r>
+              <w:rPr>
+                <w:noProof/>
+                <w:webHidden/>
+              </w:rPr>
+              <w:fldChar w:fldCharType="separate"/>
+            </w:r>
+            <w:r>
+              <w:rPr>
+                <w:noProof/>
+                <w:webHidden/>
+              </w:rPr>
+              <w:t>7</w:t>
+            </w:r>
+            <w:r>
+              <w:rPr>
+                <w:noProof/>
+                <w:webHidden/>
+              </w:rPr>
+              <w:fldChar w:fldCharType="end"/>
+            </w:r>
+          </w:hyperlink>
+        </w:p>
+        <w:p>
+          <w:pPr>
+            <w:pStyle w:val="TOC1"/>
+            <w:tabs>
+              <w:tab w:val="right" w:leader="dot" w:pos="9396"/>
+            </w:tabs>
+            <w:rPr>
+              <w:rFonts w:eastAsiaTheme="minorEastAsia"/>
+              <w:b w:val="0"/>
+              <w:bCs w:val="0"/>
+              <w:i w:val="0"/>
+              <w:iCs w:val="0"/>
+              <w:noProof/>
+            </w:rPr>
+          </w:pPr>
+          <w:hyperlink w:anchor="_Toc43817779" w:history="1">
+            <w:r>
+              <w:rPr>
+                <w:rStyle w:val="Hyperlink"/>
+                <w:noProof/>
+                <w:lang w:val="en-GB"/>
+              </w:rPr>
+              <w:t>Converting survival data</w:t>
+            </w:r>
+            <w:r>
+              <w:rPr>
+                <w:noProof/>
+                <w:webHidden/>
+              </w:rPr>
+              <w:tab/>
+            </w:r>
+            <w:r>
+              <w:rPr>
+                <w:noProof/>
+                <w:webHidden/>
+              </w:rPr>
+              <w:fldChar w:fldCharType="begin"/>
+            </w:r>
+            <w:r>
+              <w:rPr>
+                <w:noProof/>
+                <w:webHidden/>
+              </w:rPr>
+              <w:instrText xml:space="preserve"> PAGEREF _Toc43817779 \h </w:instrText>
+            </w:r>
+            <w:r>
+              <w:rPr>
+                <w:noProof/>
+                <w:webHidden/>
+              </w:rPr>
+            </w:r>
+            <w:r>
+              <w:rPr>
+                <w:noProof/>
+                <w:webHidden/>
+              </w:rPr>
+              <w:fldChar w:fldCharType="separate"/>
+            </w:r>
+            <w:r>
+              <w:rPr>
+                <w:noProof/>
+                <w:webHidden/>
+              </w:rPr>
+              <w:t>10</w:t>
+            </w:r>
+            <w:r>
+              <w:rPr>
+                <w:noProof/>
+                <w:webHidden/>
+              </w:rPr>
+              <w:fldChar w:fldCharType="end"/>
+            </w:r>
+          </w:hyperlink>
+        </w:p>
+        <w:p>
+          <w:pPr>
+            <w:pStyle w:val="TOC3"/>
+            <w:tabs>
+              <w:tab w:val="right" w:leader="dot" w:pos="9396"/>
+            </w:tabs>
+            <w:rPr>
+              <w:rFonts w:eastAsiaTheme="minorEastAsia"/>
+              <w:noProof/>
+              <w:sz w:val="24"/>
+              <w:szCs w:val="24"/>
+            </w:rPr>
+          </w:pPr>
+          <w:hyperlink w:anchor="_Toc43817780" w:history="1">
+            <w:r>
+              <w:rPr>
+                <w:rStyle w:val="Hyperlink"/>
+                <w:noProof/>
+                <w:lang w:val="en-GB"/>
+              </w:rPr>
+              <w:t>Median survival time</w:t>
+            </w:r>
+            <w:r>
+              <w:rPr>
+                <w:noProof/>
+                <w:webHidden/>
+              </w:rPr>
+              <w:tab/>
+            </w:r>
+            <w:r>
+              <w:rPr>
+                <w:noProof/>
+                <w:webHidden/>
+              </w:rPr>
+              <w:fldChar w:fldCharType="begin"/>
+            </w:r>
+            <w:r>
+              <w:rPr>
+                <w:noProof/>
+                <w:webHidden/>
+              </w:rPr>
+              <w:instrText xml:space="preserve"> PAGEREF _Toc43817780 \h </w:instrText>
+            </w:r>
+            <w:r>
+              <w:rPr>
+                <w:noProof/>
+                <w:webHidden/>
+              </w:rPr>
+            </w:r>
+            <w:r>
+              <w:rPr>
+                <w:noProof/>
+                <w:webHidden/>
+              </w:rPr>
+              <w:fldChar w:fldCharType="separate"/>
+            </w:r>
+            <w:r>
+              <w:rPr>
+                <w:noProof/>
+                <w:webHidden/>
+              </w:rPr>
+              <w:t>10</w:t>
+            </w:r>
+            <w:r>
+              <w:rPr>
+                <w:noProof/>
+                <w:webHidden/>
+              </w:rPr>
+              <w:fldChar w:fldCharType="end"/>
+            </w:r>
+          </w:hyperlink>
+        </w:p>
+        <w:p>
+          <w:pPr>
+            <w:pStyle w:val="TOC3"/>
+            <w:tabs>
+              <w:tab w:val="right" w:leader="dot" w:pos="9396"/>
+            </w:tabs>
+            <w:rPr>
+              <w:rFonts w:eastAsiaTheme="minorEastAsia"/>
+              <w:noProof/>
+              <w:sz w:val="24"/>
+              <w:szCs w:val="24"/>
+            </w:rPr>
+          </w:pPr>
+          <w:hyperlink w:anchor="_Toc43817781" w:history="1">
+            <w:r>
+              <w:rPr>
+                <w:rStyle w:val="Hyperlink"/>
+                <w:noProof/>
+                <w:lang w:val="en-GB"/>
+              </w:rPr>
+              <w:t>Survival probability at a specific year</w:t>
+            </w:r>
+            <w:r>
+              <w:rPr>
+                <w:noProof/>
+                <w:webHidden/>
+              </w:rPr>
+              <w:tab/>
+            </w:r>
+            <w:r>
+              <w:rPr>
+                <w:noProof/>
+                <w:webHidden/>
+              </w:rPr>
+              <w:fldChar w:fldCharType="begin"/>
+            </w:r>
+            <w:r>
+              <w:rPr>
+                <w:noProof/>
+                <w:webHidden/>
+              </w:rPr>
+              <w:instrText xml:space="preserve"> PAGEREF _Toc43817781 \h </w:instrText>
+            </w:r>
+            <w:r>
+              <w:rPr>
+                <w:noProof/>
+                <w:webHidden/>
+              </w:rPr>
+            </w:r>
+            <w:r>
+              <w:rPr>
+                <w:noProof/>
+                <w:webHidden/>
+              </w:rPr>
+              <w:fldChar w:fldCharType="separate"/>
+            </w:r>
+            <w:r>
+              <w:rPr>
+                <w:noProof/>
+                <w:webHidden/>
+              </w:rPr>
+              <w:t>10</w:t>
+            </w:r>
+            <w:r>
+              <w:rPr>
+                <w:noProof/>
+                <w:webHidden/>
+              </w:rPr>
+              <w:fldChar w:fldCharType="end"/>
+            </w:r>
+          </w:hyperlink>
+        </w:p>
+        <w:p>
+          <w:pPr>
+            <w:pStyle w:val="TOC3"/>
+            <w:tabs>
+              <w:tab w:val="right" w:leader="dot" w:pos="9396"/>
+            </w:tabs>
+            <w:rPr>
+              <w:rFonts w:eastAsiaTheme="minorEastAsia"/>
+              <w:noProof/>
+              <w:sz w:val="24"/>
+              <w:szCs w:val="24"/>
+            </w:rPr>
+          </w:pPr>
+          <w:hyperlink w:anchor="_Toc43817782" w:history="1">
+            <w:r>
+              <w:rPr>
+                <w:rStyle w:val="Hyperlink"/>
+                <w:noProof/>
+                <w:lang w:val="en-GB"/>
+              </w:rPr>
+              <w:t>Mortality rate per year</w:t>
+            </w:r>
+            <w:r>
+              <w:rPr>
+                <w:noProof/>
+                <w:webHidden/>
+              </w:rPr>
+              <w:tab/>
+            </w:r>
+            <w:r>
+              <w:rPr>
+                <w:noProof/>
+                <w:webHidden/>
+              </w:rPr>
+              <w:fldChar w:fldCharType="begin"/>
+            </w:r>
+            <w:r>
+              <w:rPr>
+                <w:noProof/>
+                <w:webHidden/>
+              </w:rPr>
+              <w:instrText xml:space="preserve"> PAGEREF _Toc43817782 \h </w:instrText>
+            </w:r>
+            <w:r>
+              <w:rPr>
+                <w:noProof/>
+                <w:webHidden/>
+              </w:rPr>
+            </w:r>
+            <w:r>
+              <w:rPr>
+                <w:noProof/>
+                <w:webHidden/>
+              </w:rPr>
+              <w:fldChar w:fldCharType="separate"/>
+            </w:r>
+            <w:r>
+              <w:rPr>
+                <w:noProof/>
+                <w:webHidden/>
+              </w:rPr>
+              <w:t>10</w:t>
+            </w:r>
+            <w:r>
+              <w:rPr>
+                <w:noProof/>
+                <w:webHidden/>
+              </w:rPr>
+              <w:fldChar w:fldCharType="end"/>
+            </w:r>
+          </w:hyperlink>
+        </w:p>
+        <w:p>
+          <w:r>
+            <w:rPr>
+              <w:b/>
+              <w:bCs/>
+              <w:noProof/>
+            </w:rPr>
+            <w:fldChar w:fldCharType="end"/>
+          </w:r>
+        </w:p>
+      </w:sdtContent>
+    </w:sdt>
+    <w:p>
+      <w:pPr>
+        <w:rPr>
+          <w:rFonts w:asciiTheme="majorHAnsi" w:eastAsiaTheme="majorEastAsia" w:hAnsiTheme="majorHAnsi" w:cstheme="majorBidi"/>
+          <w:b/>
+          <w:bCs/>
+          <w:color w:val="345A8A" w:themeColor="accent1" w:themeShade="B5"/>
+          <w:sz w:val="32"/>
+          <w:szCs w:val="32"/>
+        </w:rPr>
+      </w:pPr>
+      <w:r>
+        <w:rPr>
+          <w:rFonts w:asciiTheme="majorHAnsi" w:eastAsiaTheme="majorEastAsia" w:hAnsiTheme="majorHAnsi" w:cstheme="majorBidi"/>
+          <w:b/>
+          <w:bCs/>
+          <w:color w:val="345A8A" w:themeColor="accent1" w:themeShade="B5"/>
+          <w:sz w:val="32"/>
+          <w:szCs w:val="32"/>
+        </w:rPr>
+        <w:br w:type="page"/>
+      </w:r>
+      <w:bookmarkStart w:id="0" w:name="_GoBack"/>
+      <w:bookmarkEnd w:id="0"/>
+    </w:p>
+    <w:p>
+      <w:pPr>
+        <w:rPr>
+          <w:rFonts w:asciiTheme="majorHAnsi" w:eastAsiaTheme="majorEastAsia" w:hAnsiTheme="majorHAnsi" w:cstheme="majorBidi"/>
+          <w:b/>
+          <w:bCs/>
+          <w:color w:val="345A8A" w:themeColor="accent1" w:themeShade="B5"/>
+          <w:sz w:val="32"/>
+          <w:szCs w:val="32"/>
+        </w:rPr>
+      </w:pPr>
+    </w:p>
+    <w:p>
+      <w:pPr>
+        <w:pStyle w:val="Heading1"/>
+      </w:pPr>
+      <w:bookmarkStart w:id="1" w:name="_Toc43817772"/>
+      <w:r>
+        <w:t>Model description</w:t>
+      </w:r>
+      <w:bookmarkEnd w:id="1"/>
     </w:p>
     <w:p>
       <w:pPr>
@@ -24,12 +931,14 @@
           <w:rFonts w:ascii="Calibri" w:hAnsi="Calibri" w:cs="Calibri"/>
         </w:rPr>
       </w:pPr>
+      <w:bookmarkStart w:id="2" w:name="_Toc43817773"/>
       <w:r>
         <w:rPr>
           <w:rFonts w:ascii="Calibri" w:hAnsi="Calibri" w:cs="Calibri"/>
         </w:rPr>
         <w:t>Model parameters</w:t>
       </w:r>
+      <w:bookmarkEnd w:id="2"/>
     </w:p>
     <w:p>
       <w:pPr>
@@ -974,7 +1883,14 @@
         <w:rPr>
           <w:rFonts w:ascii="Calibri" w:hAnsi="Calibri" w:cs="Calibri"/>
         </w:rPr>
-        <w:t>the condition. Subsequently</w:t>
+        <w:t xml:space="preserve">the </w:t>
+      </w:r>
+      <w:r>
+        <w:rPr>
+          <w:rFonts w:ascii="Calibri" w:hAnsi="Calibri" w:cs="Calibri"/>
+        </w:rPr>
+        <w:lastRenderedPageBreak/>
+        <w:t>condition. Subsequently</w:t>
       </w:r>
       <w:r>
         <w:rPr>
@@ -1010,201 +1926,194 @@
         <w:rPr>
           <w:rFonts w:ascii="Calibri" w:hAnsi="Calibri" w:cs="Calibri"/>
         </w:rPr>
-        <w:t xml:space="preserve">health </w:t>
-      </w:r>
-      <w:r>
-        <w:rPr>
-          <w:rFonts w:ascii="Calibri" w:hAnsi="Calibri" w:cs="Calibri"/>
-        </w:rPr>
-        <w:lastRenderedPageBreak/>
+        <w:t>health condition</w:t>
+      </w:r>
+      <w:r>
+        <w:rPr>
+          <w:rFonts w:ascii="Calibri" w:hAnsi="Calibri" w:cs="Calibri"/>
+        </w:rPr>
+        <w:t xml:space="preserve">. </w:t>
+      </w:r>
+      <w:r>
+        <w:rPr>
+          <w:rFonts w:ascii="Calibri" w:hAnsi="Calibri" w:cs="Calibri"/>
+        </w:rPr>
+        <w:t>Then, t</w:t>
+      </w:r>
+      <w:r>
+        <w:rPr>
+          <w:rFonts w:ascii="Calibri" w:hAnsi="Calibri" w:cs="Calibri"/>
+        </w:rPr>
+        <w:t>wo to three other expert</w:t>
+      </w:r>
+      <w:r>
+        <w:rPr>
+          <w:rFonts w:ascii="Calibri" w:hAnsi="Calibri" w:cs="Calibri"/>
+        </w:rPr>
+        <w:t>s</w:t>
+      </w:r>
+      <w:r>
+        <w:rPr>
+          <w:rFonts w:ascii="Calibri" w:hAnsi="Calibri" w:cs="Calibri"/>
+        </w:rPr>
+        <w:t xml:space="preserve"> were then invited to express their estimated QoL value for the health </w:t>
+      </w:r>
+      <w:r>
+        <w:rPr>
+          <w:rFonts w:ascii="Calibri" w:hAnsi="Calibri" w:cs="Calibri"/>
+        </w:rPr>
         <w:t>condition</w:t>
       </w:r>
       <w:r>
         <w:rPr>
           <w:rFonts w:ascii="Calibri" w:hAnsi="Calibri" w:cs="Calibri"/>
         </w:rPr>
+        <w:t>.</w:t>
+      </w:r>
+      <w:r>
+        <w:rPr>
+          <w:rFonts w:ascii="Calibri" w:hAnsi="Calibri" w:cs="Calibri"/>
+        </w:rPr>
+        <w:t xml:space="preserve"> Ultimately, the expert registered their own final values. </w:t>
+      </w:r>
+      <w:r>
+        <w:rPr>
+          <w:rFonts w:ascii="Calibri" w:hAnsi="Calibri" w:cs="Calibri"/>
+        </w:rPr>
+        <w:t>In this way, the expert could use a maximum of information and opinions, but still express their own estimation</w:t>
+      </w:r>
+      <w:r>
+        <w:rPr>
+          <w:rFonts w:ascii="Calibri" w:hAnsi="Calibri" w:cs="Calibri"/>
+        </w:rPr>
+        <w:t xml:space="preserve">. In addition, </w:t>
+      </w:r>
+      <w:r>
+        <w:rPr>
+          <w:rFonts w:ascii="Calibri" w:hAnsi="Calibri" w:cs="Calibri"/>
+        </w:rPr>
+        <w:t>we could estimate the variance</w:t>
+      </w:r>
+      <w:r>
+        <w:rPr>
+          <w:rFonts w:ascii="Calibri" w:hAnsi="Calibri" w:cs="Calibri"/>
+        </w:rPr>
+        <w:t xml:space="preserve">, </w:t>
+      </w:r>
+      <w:r>
+        <w:rPr>
+          <w:rFonts w:ascii="Calibri" w:hAnsi="Calibri" w:cs="Calibri"/>
+        </w:rPr>
+        <w:t>95% confidence interval</w:t>
+      </w:r>
+      <w:r>
+        <w:rPr>
+          <w:rFonts w:ascii="Calibri" w:hAnsi="Calibri" w:cs="Calibri"/>
+        </w:rPr>
+        <w:t xml:space="preserve"> (95% CI),</w:t>
+      </w:r>
+      <w:r>
+        <w:rPr>
+          <w:rFonts w:ascii="Calibri" w:hAnsi="Calibri" w:cs="Calibri"/>
+        </w:rPr>
+        <w:t xml:space="preserve"> of the</w:t>
+      </w:r>
+      <w:r>
+        <w:rPr>
+          <w:rFonts w:ascii="Calibri" w:hAnsi="Calibri" w:cs="Calibri"/>
+        </w:rPr>
+        <w:t xml:space="preserve"> QoL</w:t>
+      </w:r>
+      <w:r>
+        <w:rPr>
+          <w:rFonts w:ascii="Calibri" w:hAnsi="Calibri" w:cs="Calibri"/>
+        </w:rPr>
+        <w:t xml:space="preserve"> values. The mean and 95% </w:t>
+      </w:r>
+      <w:r>
+        <w:rPr>
+          <w:rFonts w:ascii="Calibri" w:hAnsi="Calibri" w:cs="Calibri"/>
+        </w:rPr>
+        <w:t xml:space="preserve">CI </w:t>
+      </w:r>
+      <w:r>
+        <w:rPr>
+          <w:rFonts w:ascii="Calibri" w:hAnsi="Calibri" w:cs="Calibri"/>
+        </w:rPr>
+        <w:t xml:space="preserve">of the mapped QoL scores were used in the model. We used two session of three hours to collect </w:t>
+      </w:r>
+      <w:r>
+        <w:rPr>
+          <w:rFonts w:ascii="Calibri" w:hAnsi="Calibri" w:cs="Calibri"/>
+        </w:rPr>
+        <w:t>all</w:t>
+      </w:r>
+      <w:r>
+        <w:rPr>
+          <w:rFonts w:ascii="Calibri" w:hAnsi="Calibri" w:cs="Calibri"/>
+        </w:rPr>
+        <w:t xml:space="preserve"> QoL value</w:t>
+      </w:r>
+      <w:r>
+        <w:rPr>
+          <w:rFonts w:ascii="Calibri" w:hAnsi="Calibri" w:cs="Calibri"/>
+        </w:rPr>
+        <w:t>. The preoperative and postoperative health state of 3 surgeries (one with a mild and severe subgroup) were estimated in both sessions, which effectively were 8 estimates of QoL. This allows us to</w:t>
+      </w:r>
+      <w:r>
+        <w:rPr>
+          <w:rFonts w:ascii="Calibri" w:hAnsi="Calibri" w:cs="Calibri"/>
+        </w:rPr>
+        <w:t xml:space="preserve"> get an indication of the reliability (test-retest by means of a t-test) of the valuations. For the model, the </w:t>
+      </w:r>
+      <w:r>
+        <w:rPr>
+          <w:rFonts w:ascii="Calibri" w:hAnsi="Calibri" w:cs="Calibri"/>
+        </w:rPr>
+        <w:t xml:space="preserve">first </w:t>
+      </w:r>
+      <w:r>
+        <w:rPr>
+          <w:rFonts w:ascii="Calibri" w:hAnsi="Calibri" w:cs="Calibri"/>
+        </w:rPr>
+        <w:t>estimates</w:t>
+      </w:r>
+      <w:r>
+        <w:rPr>
+          <w:rFonts w:ascii="Calibri" w:hAnsi="Calibri" w:cs="Calibri"/>
+        </w:rPr>
+        <w:t xml:space="preserve"> obtained in</w:t>
+      </w:r>
+      <w:r>
+        <w:rPr>
+          <w:rFonts w:ascii="Calibri" w:hAnsi="Calibri" w:cs="Calibri"/>
+        </w:rPr>
+        <w:t xml:space="preserve"> the first session were used. Appendix D provide</w:t>
+      </w:r>
+      <w:r>
+        <w:rPr>
+          <w:rFonts w:ascii="Calibri" w:hAnsi="Calibri" w:cs="Calibri"/>
+        </w:rPr>
+        <w:t xml:space="preserve">s the </w:t>
+      </w:r>
+      <w:r>
+        <w:rPr>
+          <w:rFonts w:ascii="Calibri" w:hAnsi="Calibri" w:cs="Calibri"/>
+        </w:rPr>
+        <w:t xml:space="preserve">calibrated VAS as well as </w:t>
+      </w:r>
+      <w:r>
+        <w:rPr>
+          <w:rFonts w:ascii="Calibri" w:hAnsi="Calibri" w:cs="Calibri"/>
+        </w:rPr>
+        <w:t>an overview of the expert panel</w:t>
+      </w:r>
+      <w:r>
+        <w:rPr>
+          <w:rFonts w:ascii="Calibri" w:hAnsi="Calibri" w:cs="Calibri"/>
+        </w:rPr>
         <w:t xml:space="preserve">. </w:t>
       </w:r>
-      <w:r>
-        <w:rPr>
-          <w:rFonts w:ascii="Calibri" w:hAnsi="Calibri" w:cs="Calibri"/>
-        </w:rPr>
-        <w:t>Then, t</w:t>
-      </w:r>
-      <w:r>
-        <w:rPr>
-          <w:rFonts w:ascii="Calibri" w:hAnsi="Calibri" w:cs="Calibri"/>
-        </w:rPr>
-        <w:t>wo to three other expert</w:t>
-      </w:r>
-      <w:r>
-        <w:rPr>
-          <w:rFonts w:ascii="Calibri" w:hAnsi="Calibri" w:cs="Calibri"/>
-        </w:rPr>
-        <w:t>s</w:t>
-      </w:r>
-      <w:r>
-        <w:rPr>
-          <w:rFonts w:ascii="Calibri" w:hAnsi="Calibri" w:cs="Calibri"/>
-        </w:rPr>
-        <w:t xml:space="preserve"> were then invited to express their estimated QoL value for the health </w:t>
-      </w:r>
-      <w:r>
-        <w:rPr>
-          <w:rFonts w:ascii="Calibri" w:hAnsi="Calibri" w:cs="Calibri"/>
-        </w:rPr>
-        <w:t>condition</w:t>
-      </w:r>
-      <w:r>
-        <w:rPr>
-          <w:rFonts w:ascii="Calibri" w:hAnsi="Calibri" w:cs="Calibri"/>
-        </w:rPr>
-        <w:t>.</w:t>
-      </w:r>
-      <w:r>
-        <w:rPr>
-          <w:rFonts w:ascii="Calibri" w:hAnsi="Calibri" w:cs="Calibri"/>
-        </w:rPr>
-        <w:t xml:space="preserve"> Ultimately, the expert registered their own final values. </w:t>
-      </w:r>
-      <w:r>
-        <w:rPr>
-          <w:rFonts w:ascii="Calibri" w:hAnsi="Calibri" w:cs="Calibri"/>
-        </w:rPr>
-        <w:t>In this way, the expert could use a maximum of information and opinions, but still express their own estimation</w:t>
-      </w:r>
-      <w:r>
-        <w:rPr>
-          <w:rFonts w:ascii="Calibri" w:hAnsi="Calibri" w:cs="Calibri"/>
-        </w:rPr>
-        <w:t xml:space="preserve">. In addition, </w:t>
-      </w:r>
-      <w:r>
-        <w:rPr>
-          <w:rFonts w:ascii="Calibri" w:hAnsi="Calibri" w:cs="Calibri"/>
-        </w:rPr>
-        <w:t>we could estimate the variance</w:t>
-      </w:r>
-      <w:r>
-        <w:rPr>
-          <w:rFonts w:ascii="Calibri" w:hAnsi="Calibri" w:cs="Calibri"/>
-        </w:rPr>
-        <w:t xml:space="preserve">, </w:t>
-      </w:r>
-      <w:r>
-        <w:rPr>
-          <w:rFonts w:ascii="Calibri" w:hAnsi="Calibri" w:cs="Calibri"/>
-        </w:rPr>
-        <w:t>95% confidence interval</w:t>
-      </w:r>
-      <w:r>
-        <w:rPr>
-          <w:rFonts w:ascii="Calibri" w:hAnsi="Calibri" w:cs="Calibri"/>
-        </w:rPr>
-        <w:t xml:space="preserve"> (95% CI),</w:t>
-      </w:r>
-      <w:r>
-        <w:rPr>
-          <w:rFonts w:ascii="Calibri" w:hAnsi="Calibri" w:cs="Calibri"/>
-        </w:rPr>
-        <w:t xml:space="preserve"> of the</w:t>
-      </w:r>
-      <w:r>
-        <w:rPr>
-          <w:rFonts w:ascii="Calibri" w:hAnsi="Calibri" w:cs="Calibri"/>
-        </w:rPr>
-        <w:t xml:space="preserve"> QoL</w:t>
-      </w:r>
-      <w:r>
-        <w:rPr>
-          <w:rFonts w:ascii="Calibri" w:hAnsi="Calibri" w:cs="Calibri"/>
-        </w:rPr>
-        <w:t xml:space="preserve"> values. The mean and 95% </w:t>
-      </w:r>
-      <w:r>
-        <w:rPr>
-          <w:rFonts w:ascii="Calibri" w:hAnsi="Calibri" w:cs="Calibri"/>
-        </w:rPr>
-        <w:t xml:space="preserve">CI </w:t>
-      </w:r>
-      <w:r>
-        <w:rPr>
-          <w:rFonts w:ascii="Calibri" w:hAnsi="Calibri" w:cs="Calibri"/>
-        </w:rPr>
-        <w:t xml:space="preserve">of the mapped QoL scores were used in the model. We used two session of three hours to collect </w:t>
-      </w:r>
-      <w:r>
-        <w:rPr>
-          <w:rFonts w:ascii="Calibri" w:hAnsi="Calibri" w:cs="Calibri"/>
-        </w:rPr>
-        <w:t>all</w:t>
-      </w:r>
-      <w:r>
-        <w:rPr>
-          <w:rFonts w:ascii="Calibri" w:hAnsi="Calibri" w:cs="Calibri"/>
-        </w:rPr>
-        <w:t xml:space="preserve"> QoL value</w:t>
-      </w:r>
-      <w:r>
-        <w:rPr>
-          <w:rFonts w:ascii="Calibri" w:hAnsi="Calibri" w:cs="Calibri"/>
-        </w:rPr>
-        <w:t>. The preoperative and postoperative health state of 3 surgeries (one with a mild and severe subgroup) were estimated in both sessions, which effectively were 8 estimates of QoL. This allows us to</w:t>
-      </w:r>
-      <w:r>
-        <w:rPr>
-          <w:rFonts w:ascii="Calibri" w:hAnsi="Calibri" w:cs="Calibri"/>
-        </w:rPr>
-        <w:t xml:space="preserve"> get an indication of the reliability (test-retest by means of a t-test) of the valuations. For the model, the </w:t>
-      </w:r>
-      <w:r>
-        <w:rPr>
-          <w:rFonts w:ascii="Calibri" w:hAnsi="Calibri" w:cs="Calibri"/>
-        </w:rPr>
-        <w:t xml:space="preserve">first </w:t>
-      </w:r>
-      <w:r>
-        <w:rPr>
-          <w:rFonts w:ascii="Calibri" w:hAnsi="Calibri" w:cs="Calibri"/>
-        </w:rPr>
-        <w:t>estimates</w:t>
-      </w:r>
-      <w:r>
-        <w:rPr>
-          <w:rFonts w:ascii="Calibri" w:hAnsi="Calibri" w:cs="Calibri"/>
-        </w:rPr>
-        <w:t xml:space="preserve"> obtained in</w:t>
-      </w:r>
-      <w:r>
-        <w:rPr>
-          <w:rFonts w:ascii="Calibri" w:hAnsi="Calibri" w:cs="Calibri"/>
-        </w:rPr>
-        <w:t xml:space="preserve"> the first session were used. Appendix D provide</w:t>
-      </w:r>
-      <w:r>
-        <w:rPr>
-          <w:rFonts w:ascii="Calibri" w:hAnsi="Calibri" w:cs="Calibri"/>
-        </w:rPr>
-        <w:t xml:space="preserve">s the </w:t>
-      </w:r>
-      <w:r>
-        <w:rPr>
-          <w:rFonts w:ascii="Calibri" w:hAnsi="Calibri" w:cs="Calibri"/>
-        </w:rPr>
-        <w:t xml:space="preserve">calibrated VAS as well as </w:t>
-      </w:r>
-      <w:r>
-        <w:rPr>
-          <w:rFonts w:ascii="Calibri" w:hAnsi="Calibri" w:cs="Calibri"/>
-        </w:rPr>
-        <w:t>an overview of the expert panel</w:t>
-      </w:r>
-      <w:r>
-        <w:rPr>
-          <w:rFonts w:ascii="Calibri" w:hAnsi="Calibri" w:cs="Calibri"/>
-        </w:rPr>
-        <w:t xml:space="preserve">. </w:t>
-      </w:r>
     </w:p>
     <w:p>
       <w:pPr>
@@ -1370,6 +2279,64 @@
         </w:rPr>
         <w:t xml:space="preserve"> The same was done for the time until no effect can be expected on QoL.</w:t>
       </w:r>
+    </w:p>
+    <w:p>
+      <w:pPr>
+        <w:spacing w:line="276" w:lineRule="auto"/>
+        <w:rPr>
+          <w:rFonts w:ascii="Calibri" w:hAnsi="Calibri" w:cs="Calibri"/>
+        </w:rPr>
+      </w:pPr>
+      <w:r>
+        <w:rPr>
+          <w:rFonts w:ascii="Calibri" w:hAnsi="Calibri" w:cs="Calibri"/>
+        </w:rPr>
+        <w:t>While running the model, i</w:t>
+      </w:r>
+      <w:r>
+        <w:rPr>
+          <w:rFonts w:ascii="Calibri" w:hAnsi="Calibri" w:cs="Calibri"/>
+        </w:rPr>
+        <w:t>f the delay was longer than the time until no eff</w:t>
+      </w:r>
+      <w:r>
+        <w:rPr>
+          <w:rFonts w:ascii="Calibri" w:hAnsi="Calibri" w:cs="Calibri"/>
+        </w:rPr>
+        <w:t>ect of surgery on survival or Qo</w:t>
+      </w:r>
+      <w:r>
+        <w:rPr>
+          <w:rFonts w:ascii="Calibri" w:hAnsi="Calibri" w:cs="Calibri"/>
+        </w:rPr>
+        <w:t>L, the postoperative survival and Q</w:t>
+      </w:r>
+      <w:r>
+        <w:rPr>
+          <w:rFonts w:ascii="Calibri" w:hAnsi="Calibri" w:cs="Calibri"/>
+        </w:rPr>
+        <w:t>o</w:t>
+      </w:r>
+      <w:r>
+        <w:rPr>
+          <w:rFonts w:ascii="Calibri" w:hAnsi="Calibri" w:cs="Calibri"/>
+        </w:rPr>
+        <w:t>L were set equa</w:t>
+      </w:r>
+      <w:r>
+        <w:rPr>
+          <w:rFonts w:ascii="Calibri" w:hAnsi="Calibri" w:cs="Calibri"/>
+        </w:rPr>
+        <w:t>l to the preoperative survival.</w:t>
+      </w:r>
+    </w:p>
+    <w:p>
+      <w:pPr>
+        <w:spacing w:line="276" w:lineRule="auto"/>
+        <w:rPr>
+          <w:rFonts w:ascii="Calibri" w:hAnsi="Calibri" w:cs="Calibri"/>
+        </w:rPr>
+      </w:pPr>
     </w:p>
     <w:p>
       <w:pPr>
@@ -1379,12 +2346,14 @@
           <w:rFonts w:ascii="Calibri" w:hAnsi="Calibri" w:cs="Calibri"/>
         </w:rPr>
       </w:pPr>
+      <w:bookmarkStart w:id="3" w:name="_Toc43817774"/>
       <w:r>
         <w:rPr>
           <w:rFonts w:ascii="Calibri" w:hAnsi="Calibri" w:cs="Calibri"/>
         </w:rPr>
         <w:t>Assumptions</w:t>
       </w:r>
+      <w:bookmarkEnd w:id="3"/>
     </w:p>
     <w:p>
       <w:pPr>
@@ -1544,6 +2513,7 @@
           <w:szCs w:val="24"/>
           <w:lang w:val="en-US"/>
         </w:rPr>
+        <w:lastRenderedPageBreak/>
         <w:t>Surgeries were assumed to be successful without complications</w:t>
       </w:r>
       <w:r>
@@ -1555,8 +2525,6 @@
         </w:rPr>
         <w:t>.</w:t>
       </w:r>
-      <w:bookmarkStart w:id="0" w:name="_GoBack"/>
-      <w:bookmarkEnd w:id="0"/>
     </w:p>
     <w:p>
       <w:pPr>
@@ -1671,7 +2639,6 @@
           <w:szCs w:val="24"/>
           <w:lang w:val="en-US"/>
         </w:rPr>
-        <w:lastRenderedPageBreak/>
         <w:t>C</w:t>
       </w:r>
       <w:r>
@@ -1826,6 +2793,237 @@
           <w:rFonts w:ascii="Calibri" w:hAnsi="Calibri" w:cs="Calibri"/>
         </w:rPr>
         <w:t xml:space="preserve">Discounting makes current benefits worth more than those expected in the future. If discounting is not performed, we would value health gains achieved this year equal to those achieved in 30 or 40 years. </w:t>
+      </w:r>
+    </w:p>
+    <w:p>
+      <w:pPr>
+        <w:spacing w:line="276" w:lineRule="auto"/>
+        <w:rPr>
+          <w:rFonts w:ascii="Calibri" w:hAnsi="Calibri" w:cs="Calibri"/>
+        </w:rPr>
+      </w:pPr>
+    </w:p>
+    <w:p>
+      <w:pPr>
+        <w:pStyle w:val="Heading3"/>
+      </w:pPr>
+      <w:bookmarkStart w:id="4" w:name="_Toc43817775"/>
+      <w:r>
+        <w:t>Probabilistic sensitivity analysis</w:t>
+      </w:r>
+      <w:bookmarkEnd w:id="4"/>
+      <w:r>
+        <w:t xml:space="preserve"> </w:t>
+      </w:r>
+    </w:p>
+    <w:p>
+      <w:pPr>
+        <w:spacing w:line="276" w:lineRule="auto"/>
+        <w:rPr>
+          <w:rFonts w:ascii="Calibri" w:hAnsi="Calibri" w:cs="Calibri"/>
+        </w:rPr>
+      </w:pPr>
+      <w:r>
+        <w:rPr>
+          <w:rFonts w:ascii="Calibri" w:hAnsi="Calibri" w:cs="Calibri"/>
+        </w:rPr>
+        <w:t xml:space="preserve">In </w:t>
+      </w:r>
+      <w:r>
+        <w:rPr>
+          <w:rFonts w:ascii="Calibri" w:hAnsi="Calibri" w:cs="Calibri"/>
+        </w:rPr>
+        <w:t xml:space="preserve">the </w:t>
+      </w:r>
+      <w:r>
+        <w:rPr>
+          <w:rFonts w:ascii="Calibri" w:hAnsi="Calibri" w:cs="Calibri"/>
+        </w:rPr>
+        <w:t>probabilistic sensitivity analysis (PSA)</w:t>
+      </w:r>
+      <w:r>
+        <w:rPr>
+          <w:rFonts w:ascii="Calibri" w:hAnsi="Calibri" w:cs="Calibri"/>
+        </w:rPr>
+        <w:t xml:space="preserve">, the model was run </w:t>
+      </w:r>
+      <w:r>
+        <w:rPr>
+          <w:rFonts w:ascii="Calibri" w:hAnsi="Calibri" w:cs="Calibri"/>
+        </w:rPr>
+        <w:t>100</w:t>
+      </w:r>
+      <w:r>
+        <w:rPr>
+          <w:rFonts w:ascii="Calibri" w:hAnsi="Calibri" w:cs="Calibri"/>
+        </w:rPr>
+        <w:t xml:space="preserve"> times, each taking random draws from prespecified uncertainty distributions of all inputs.</w:t>
+      </w:r>
+      <w:r>
+        <w:rPr>
+          <w:rFonts w:ascii="Calibri" w:hAnsi="Calibri" w:cs="Calibri"/>
+        </w:rPr>
+        <w:t xml:space="preserve"> We </w:t>
+      </w:r>
+      <w:r>
+        <w:rPr>
+          <w:rFonts w:ascii="Calibri" w:hAnsi="Calibri" w:cs="Calibri"/>
+        </w:rPr>
+        <w:t>used</w:t>
+      </w:r>
+      <w:r>
+        <w:rPr>
+          <w:rFonts w:ascii="Calibri" w:hAnsi="Calibri" w:cs="Calibri"/>
+        </w:rPr>
+        <w:t xml:space="preserve"> triangle distributions for the survival probabilities, the time to no effect on survival or QoL, and </w:t>
+      </w:r>
+      <w:r>
+        <w:rPr>
+          <w:rFonts w:ascii="Calibri" w:hAnsi="Calibri" w:cs="Calibri"/>
+        </w:rPr>
+        <w:t>QoL</w:t>
+      </w:r>
+      <w:r>
+        <w:rPr>
+          <w:rFonts w:ascii="Calibri" w:hAnsi="Calibri" w:cs="Calibri"/>
+        </w:rPr>
+        <w:t xml:space="preserve">; we </w:t>
+      </w:r>
+      <w:r>
+        <w:rPr>
+          <w:rFonts w:ascii="Calibri" w:hAnsi="Calibri" w:cs="Calibri"/>
+        </w:rPr>
+        <w:t>used</w:t>
+      </w:r>
+      <w:r>
+        <w:rPr>
+          <w:rFonts w:ascii="Calibri" w:hAnsi="Calibri" w:cs="Calibri"/>
+        </w:rPr>
+        <w:t xml:space="preserve"> lognormal distributions for relative treatment effects; and normal distributions for age.</w:t>
+      </w:r>
+      <w:r>
+        <w:rPr>
+          <w:rFonts w:ascii="Calibri" w:hAnsi="Calibri" w:cs="Calibri"/>
+          <w:color w:val="FF0000"/>
+        </w:rPr>
+        <w:t xml:space="preserve"> </w:t>
+      </w:r>
+      <w:r>
+        <w:rPr>
+          <w:rFonts w:ascii="Calibri" w:hAnsi="Calibri" w:cs="Calibri"/>
+        </w:rPr>
+        <w:t>The 50</w:t>
+      </w:r>
+      <w:r>
+        <w:rPr>
+          <w:rFonts w:ascii="Calibri" w:hAnsi="Calibri" w:cs="Calibri"/>
+          <w:vertAlign w:val="superscript"/>
+        </w:rPr>
+        <w:t>th</w:t>
+      </w:r>
+      <w:r>
+        <w:rPr>
+          <w:rFonts w:ascii="Calibri" w:hAnsi="Calibri" w:cs="Calibri"/>
+        </w:rPr>
+        <w:t>, 2.5</w:t>
+      </w:r>
+      <w:r>
+        <w:rPr>
+          <w:rFonts w:ascii="Calibri" w:hAnsi="Calibri" w:cs="Calibri"/>
+          <w:vertAlign w:val="superscript"/>
+        </w:rPr>
+        <w:t>th</w:t>
+      </w:r>
+      <w:r>
+        <w:rPr>
+          <w:rFonts w:ascii="Calibri" w:hAnsi="Calibri" w:cs="Calibri"/>
+        </w:rPr>
+        <w:t>, and 97.5</w:t>
+      </w:r>
+      <w:r>
+        <w:rPr>
+          <w:rFonts w:ascii="Calibri" w:hAnsi="Calibri" w:cs="Calibri"/>
+          <w:vertAlign w:val="superscript"/>
+        </w:rPr>
+        <w:t>th</w:t>
+      </w:r>
+      <w:r>
+        <w:rPr>
+          <w:rFonts w:ascii="Calibri" w:hAnsi="Calibri" w:cs="Calibri"/>
+        </w:rPr>
+        <w:t xml:space="preserve"> percentile of these</w:t>
+      </w:r>
+      <w:r>
+        <w:rPr>
+          <w:rFonts w:ascii="Calibri" w:hAnsi="Calibri" w:cs="Calibri"/>
+        </w:rPr>
+        <w:t xml:space="preserve"> PSA</w:t>
+      </w:r>
+      <w:r>
+        <w:rPr>
+          <w:rFonts w:ascii="Calibri" w:hAnsi="Calibri" w:cs="Calibri"/>
+        </w:rPr>
+        <w:t xml:space="preserve"> estimates were calculated, which correspond to the main estimate and the lower and upper limit of the 95% confidence interval, respectively.</w:t>
+      </w:r>
+      <w:r>
+        <w:rPr>
+          <w:rFonts w:ascii="Calibri" w:hAnsi="Calibri" w:cs="Calibri"/>
+        </w:rPr>
+        <w:t xml:space="preserve"> </w:t>
+      </w:r>
+      <w:r>
+        <w:rPr>
+          <w:rFonts w:ascii="Calibri" w:hAnsi="Calibri" w:cs="Calibri"/>
+        </w:rPr>
+        <w:t>To calculate QALY loss due to delay, the QALYs associated with delaying surgery for 52 weeks</w:t>
+      </w:r>
+      <w:r>
+        <w:rPr>
+          <w:rFonts w:ascii="Calibri" w:hAnsi="Calibri" w:cs="Calibri"/>
+        </w:rPr>
+        <w:t xml:space="preserve"> </w:t>
+      </w:r>
+      <w:r>
+        <w:rPr>
+          <w:rFonts w:ascii="Calibri" w:hAnsi="Calibri" w:cs="Calibri"/>
+        </w:rPr>
+        <w:t>w</w:t>
+      </w:r>
+      <w:r>
+        <w:rPr>
+          <w:rFonts w:ascii="Calibri" w:hAnsi="Calibri" w:cs="Calibri"/>
+        </w:rPr>
+        <w:t>as</w:t>
+      </w:r>
+      <w:r>
+        <w:rPr>
+          <w:rFonts w:ascii="Calibri" w:hAnsi="Calibri" w:cs="Calibri"/>
+        </w:rPr>
+        <w:t xml:space="preserve"> subtracted from the QALYs associated with delaying the surgery for 2 weeks. This gives the QALY loss per 50 weeks, which </w:t>
+      </w:r>
+      <w:r>
+        <w:rPr>
+          <w:rFonts w:ascii="Calibri" w:hAnsi="Calibri" w:cs="Calibri"/>
+        </w:rPr>
+        <w:t xml:space="preserve">in turn </w:t>
+      </w:r>
+      <w:r>
+        <w:rPr>
+          <w:rFonts w:ascii="Calibri" w:hAnsi="Calibri" w:cs="Calibri"/>
+        </w:rPr>
+        <w:t>w</w:t>
+      </w:r>
+      <w:r>
+        <w:rPr>
+          <w:rFonts w:ascii="Calibri" w:hAnsi="Calibri" w:cs="Calibri"/>
+        </w:rPr>
+        <w:t>as</w:t>
+      </w:r>
+      <w:r>
+        <w:rPr>
+          <w:rFonts w:ascii="Calibri" w:hAnsi="Calibri" w:cs="Calibri"/>
+        </w:rPr>
+        <w:t xml:space="preserve"> converted to QALY loss per month.</w:t>
       </w:r>
     </w:p>
     <w:p>
@@ -1996,7 +3194,15 @@
           <w:noProof/>
         </w:rPr>
         <w:tab/>
-        <w:t xml:space="preserve">Global Burden of Disease Collaborative Network. Global Burden of Disease Study 2016 (GBD 2016) Disability Weights. Seattle, United States: Institute for Health Metrics and Evaluation (IHME): 2017. </w:t>
+        <w:t xml:space="preserve">Global Burden of Disease Collaborative Network. Global Burden of Disease Study </w:t>
+      </w:r>
+      <w:r>
+        <w:rPr>
+          <w:rFonts w:ascii="Cambria" w:hAnsi="Cambria" w:cs="Times New Roman"/>
+          <w:noProof/>
+        </w:rPr>
+        <w:lastRenderedPageBreak/>
+        <w:t xml:space="preserve">2016 (GBD 2016) Disability Weights. Seattle, United States: Institute for Health Metrics and Evaluation (IHME): 2017. </w:t>
       </w:r>
     </w:p>
     <w:p>
@@ -2135,7 +3341,6 @@
           <w:noProof/>
           <w:lang w:val="nl-NL"/>
         </w:rPr>
-        <w:lastRenderedPageBreak/>
         <w:t xml:space="preserve">10. </w:t>
       </w:r>
       <w:r>
@@ -2205,15 +3410,2246 @@
     </w:p>
     <w:p>
       <w:pPr>
+        <w:rPr>
+          <w:lang w:val="en-GB"/>
+        </w:rPr>
+      </w:pPr>
+      <w:r>
+        <w:rPr>
+          <w:lang w:val="en-GB"/>
+        </w:rPr>
+        <w:br w:type="page"/>
+      </w:r>
+    </w:p>
+    <w:p>
+      <w:pPr>
+        <w:pStyle w:val="Heading1"/>
+        <w:rPr>
+          <w:lang w:val="en-GB"/>
+        </w:rPr>
+      </w:pPr>
+      <w:bookmarkStart w:id="5" w:name="_Toc43817776"/>
+      <w:r>
+        <w:rPr>
+          <w:rFonts w:eastAsia="Calibri"/>
+        </w:rPr>
+        <w:lastRenderedPageBreak/>
+        <w:t>Calibrated visual analog scale based on the Global burden of</w:t>
+      </w:r>
+      <w:r>
+        <w:rPr>
+          <w:rFonts w:eastAsia="Calibri"/>
+        </w:rPr>
+        <w:t xml:space="preserve"> </w:t>
+      </w:r>
+      <w:r>
+        <w:rPr>
+          <w:rFonts w:eastAsia="Calibri"/>
+        </w:rPr>
+        <w:t>disease study</w:t>
+      </w:r>
+      <w:bookmarkEnd w:id="5"/>
+    </w:p>
+    <w:p>
+      <w:pPr>
+        <w:pStyle w:val="Heading3"/>
+        <w:rPr>
+          <w:lang w:val="en-GB"/>
+        </w:rPr>
+      </w:pPr>
+      <w:bookmarkStart w:id="6" w:name="_Toc43817777"/>
+      <w:r>
+        <w:rPr>
+          <w:lang w:val="en-GB"/>
+        </w:rPr>
+        <w:t>Participation of the QoL scoring</w:t>
+      </w:r>
+      <w:bookmarkEnd w:id="6"/>
+      <w:r>
+        <w:rPr>
+          <w:lang w:val="en-GB"/>
+        </w:rPr>
+        <w:t xml:space="preserve"> </w:t>
+      </w:r>
+    </w:p>
+    <w:p>
+      <w:pPr>
+        <w:rPr>
+          <w:b/>
+          <w:lang w:val="en-GB"/>
+        </w:rPr>
+      </w:pPr>
+      <w:r>
+        <w:rPr>
+          <w:b/>
+          <w:lang w:val="en-GB"/>
+        </w:rPr>
+        <w:t>P</w:t>
+      </w:r>
+      <w:r>
+        <w:rPr>
+          <w:b/>
+          <w:lang w:val="en-GB"/>
+        </w:rPr>
+        <w:t xml:space="preserve">anel (n=18) </w:t>
+      </w:r>
+    </w:p>
+    <w:p>
+      <w:pPr>
+        <w:spacing w:after="0"/>
+        <w:rPr>
+          <w:lang w:val="en-GB"/>
+        </w:rPr>
+      </w:pPr>
+      <w:r>
+        <w:rPr>
+          <w:lang w:val="en-GB"/>
+        </w:rPr>
+        <w:t xml:space="preserve">A.R.M. Brandt </w:t>
+      </w:r>
+      <w:r>
+        <w:rPr>
+          <w:lang w:val="en-GB"/>
+        </w:rPr>
+        <w:t>–</w:t>
+      </w:r>
+      <w:r>
+        <w:rPr>
+          <w:lang w:val="en-GB"/>
+        </w:rPr>
+        <w:t xml:space="preserve"> </w:t>
+      </w:r>
+      <w:proofErr w:type="spellStart"/>
+      <w:r>
+        <w:rPr>
+          <w:lang w:val="en-GB"/>
+        </w:rPr>
+        <w:t>Kerkh</w:t>
+      </w:r>
+      <w:r>
+        <w:rPr>
+          <w:lang w:val="en-GB"/>
+        </w:rPr>
+        <w:t>of</w:t>
+      </w:r>
+      <w:proofErr w:type="spellEnd"/>
+      <w:r>
+        <w:rPr>
+          <w:lang w:val="en-GB"/>
+        </w:rPr>
+        <w:t xml:space="preserve">, oncological </w:t>
+      </w:r>
+      <w:proofErr w:type="spellStart"/>
+      <w:r>
+        <w:rPr>
+          <w:lang w:val="en-GB"/>
+        </w:rPr>
+        <w:t>surgereon</w:t>
+      </w:r>
+      <w:proofErr w:type="spellEnd"/>
+    </w:p>
+    <w:p>
+      <w:pPr>
+        <w:spacing w:after="0"/>
+        <w:rPr>
+          <w:lang w:val="en-GB"/>
+        </w:rPr>
+      </w:pPr>
+      <w:r>
+        <w:rPr>
+          <w:lang w:val="en-GB"/>
+        </w:rPr>
+        <w:t>B.Y. Graves</w:t>
+      </w:r>
+      <w:r>
+        <w:rPr>
+          <w:lang w:val="en-GB"/>
+        </w:rPr>
+        <w:t>teijn, researcher</w:t>
+      </w:r>
+    </w:p>
+    <w:p>
+      <w:pPr>
+        <w:spacing w:after="0"/>
+        <w:rPr>
+          <w:lang w:val="en-GB"/>
+        </w:rPr>
+      </w:pPr>
+      <w:r>
+        <w:rPr>
+          <w:lang w:val="en-GB"/>
+        </w:rPr>
+        <w:t>C</w:t>
+      </w:r>
+      <w:r>
+        <w:rPr>
+          <w:lang w:val="en-GB"/>
+        </w:rPr>
+        <w:t xml:space="preserve">. </w:t>
+      </w:r>
+      <w:proofErr w:type="spellStart"/>
+      <w:r>
+        <w:rPr>
+          <w:lang w:val="en-GB"/>
+        </w:rPr>
+        <w:t>Verhoef</w:t>
+      </w:r>
+      <w:proofErr w:type="spellEnd"/>
+      <w:r>
+        <w:rPr>
+          <w:lang w:val="en-GB"/>
+        </w:rPr>
+        <w:t xml:space="preserve">, oncological </w:t>
+      </w:r>
+      <w:proofErr w:type="spellStart"/>
+      <w:r>
+        <w:rPr>
+          <w:lang w:val="en-GB"/>
+        </w:rPr>
+        <w:t>surgereon</w:t>
+      </w:r>
+      <w:proofErr w:type="spellEnd"/>
+    </w:p>
+    <w:p>
+      <w:pPr>
+        <w:spacing w:after="0"/>
+        <w:rPr>
+          <w:lang w:val="nl-NL"/>
+        </w:rPr>
+      </w:pPr>
+      <w:r>
+        <w:rPr>
+          <w:lang w:val="nl-NL"/>
+        </w:rPr>
+        <w:t xml:space="preserve">C.H. </w:t>
+      </w:r>
+      <w:proofErr w:type="spellStart"/>
+      <w:r>
+        <w:rPr>
+          <w:lang w:val="nl-NL"/>
+        </w:rPr>
+        <w:t>Bangma</w:t>
+      </w:r>
+      <w:proofErr w:type="spellEnd"/>
+      <w:r>
+        <w:rPr>
+          <w:lang w:val="nl-NL"/>
+        </w:rPr>
+        <w:t xml:space="preserve">, </w:t>
+      </w:r>
+      <w:proofErr w:type="spellStart"/>
+      <w:r>
+        <w:rPr>
+          <w:lang w:val="nl-NL"/>
+        </w:rPr>
+        <w:t>urologist</w:t>
+      </w:r>
+      <w:proofErr w:type="spellEnd"/>
+    </w:p>
+    <w:p>
+      <w:pPr>
+        <w:spacing w:after="0"/>
+        <w:rPr>
+          <w:lang w:val="nl-NL"/>
+        </w:rPr>
+      </w:pPr>
+      <w:r>
+        <w:rPr>
+          <w:lang w:val="nl-NL"/>
+        </w:rPr>
+        <w:t xml:space="preserve">C.M.F. </w:t>
+      </w:r>
+      <w:proofErr w:type="spellStart"/>
+      <w:r>
+        <w:rPr>
+          <w:lang w:val="nl-NL"/>
+        </w:rPr>
+        <w:t>Dirven</w:t>
+      </w:r>
+      <w:proofErr w:type="spellEnd"/>
+      <w:r>
+        <w:rPr>
+          <w:lang w:val="nl-NL"/>
+        </w:rPr>
+        <w:t xml:space="preserve">, </w:t>
+      </w:r>
+      <w:proofErr w:type="spellStart"/>
+      <w:r>
+        <w:rPr>
+          <w:lang w:val="nl-NL"/>
+        </w:rPr>
+        <w:t>neurosurgeon</w:t>
+      </w:r>
+      <w:proofErr w:type="spellEnd"/>
+    </w:p>
+    <w:p>
+      <w:pPr>
+        <w:spacing w:after="0"/>
+        <w:rPr>
+          <w:lang w:val="nl-NL"/>
+        </w:rPr>
+      </w:pPr>
+      <w:r>
+        <w:rPr>
+          <w:lang w:val="nl-NL"/>
+        </w:rPr>
+        <w:t>D.C. Van Diepen</w:t>
+      </w:r>
+      <w:r>
+        <w:rPr>
+          <w:lang w:val="nl-NL"/>
+        </w:rPr>
+        <w:t xml:space="preserve">, </w:t>
+      </w:r>
+      <w:proofErr w:type="spellStart"/>
+      <w:r>
+        <w:rPr>
+          <w:lang w:val="nl-NL"/>
+        </w:rPr>
+        <w:t>urologist</w:t>
+      </w:r>
+      <w:proofErr w:type="spellEnd"/>
+    </w:p>
+    <w:p>
+      <w:pPr>
+        <w:spacing w:after="0"/>
+        <w:rPr>
+          <w:lang w:val="en-GB"/>
+        </w:rPr>
+      </w:pPr>
+      <w:r>
+        <w:rPr>
+          <w:lang w:val="en-GB"/>
+        </w:rPr>
+        <w:t>E.M. Roes</w:t>
+      </w:r>
+      <w:r>
+        <w:rPr>
+          <w:lang w:val="en-GB"/>
+        </w:rPr>
+        <w:t>,</w:t>
+      </w:r>
+      <w:r>
+        <w:rPr>
+          <w:lang w:val="en-GB"/>
+        </w:rPr>
+        <w:t xml:space="preserve"> oncological gynaecolog</w:t>
+      </w:r>
+      <w:r>
+        <w:rPr>
+          <w:lang w:val="en-GB"/>
+        </w:rPr>
+        <w:t>ist</w:t>
+      </w:r>
+    </w:p>
+    <w:p>
+      <w:pPr>
+        <w:spacing w:after="0"/>
+        <w:rPr>
+          <w:lang w:val="en-GB"/>
+        </w:rPr>
+      </w:pPr>
+      <w:r>
+        <w:rPr>
+          <w:lang w:val="en-GB"/>
+        </w:rPr>
+        <w:t xml:space="preserve">H.A. </w:t>
+      </w:r>
+      <w:proofErr w:type="spellStart"/>
+      <w:r>
+        <w:rPr>
+          <w:lang w:val="en-GB"/>
+        </w:rPr>
+        <w:t>Polinder</w:t>
+      </w:r>
+      <w:proofErr w:type="spellEnd"/>
+      <w:r>
+        <w:rPr>
+          <w:lang w:val="en-GB"/>
+        </w:rPr>
+        <w:t xml:space="preserve"> – Bos, geriatrician</w:t>
+      </w:r>
+    </w:p>
+    <w:p>
+      <w:pPr>
+        <w:spacing w:after="0"/>
+        <w:rPr>
+          <w:lang w:val="en-GB"/>
+        </w:rPr>
+      </w:pPr>
+      <w:r>
+        <w:rPr>
+          <w:lang w:val="en-GB"/>
+        </w:rPr>
+        <w:t xml:space="preserve">I. </w:t>
+      </w:r>
+      <w:proofErr w:type="spellStart"/>
+      <w:r>
+        <w:rPr>
+          <w:lang w:val="en-GB"/>
+        </w:rPr>
+        <w:t>Beetz</w:t>
+      </w:r>
+      <w:proofErr w:type="spellEnd"/>
+      <w:r>
+        <w:rPr>
+          <w:lang w:val="en-GB"/>
+        </w:rPr>
+        <w:t xml:space="preserve">, general </w:t>
+      </w:r>
+      <w:proofErr w:type="spellStart"/>
+      <w:r>
+        <w:rPr>
+          <w:lang w:val="en-GB"/>
+        </w:rPr>
+        <w:t>surgereon</w:t>
+      </w:r>
+      <w:proofErr w:type="spellEnd"/>
+    </w:p>
+    <w:p>
+      <w:pPr>
+        <w:spacing w:after="0"/>
+      </w:pPr>
+      <w:r>
+        <w:t xml:space="preserve">J.A. </w:t>
+      </w:r>
+      <w:proofErr w:type="spellStart"/>
+      <w:r>
+        <w:t>Goudzwaard</w:t>
+      </w:r>
+      <w:proofErr w:type="spellEnd"/>
+      <w:r>
+        <w:t>, geriatric</w:t>
+      </w:r>
+      <w:r>
+        <w:t>ian</w:t>
+      </w:r>
+    </w:p>
+    <w:p>
+      <w:pPr>
+        <w:spacing w:after="0"/>
+        <w:rPr>
+          <w:lang w:val="en-GB"/>
+        </w:rPr>
+      </w:pPr>
+      <w:r>
+        <w:rPr>
+          <w:lang w:val="en-GB"/>
+        </w:rPr>
+        <w:t xml:space="preserve">J.J.M. </w:t>
+      </w:r>
+      <w:proofErr w:type="spellStart"/>
+      <w:r>
+        <w:rPr>
+          <w:lang w:val="en-GB"/>
+        </w:rPr>
+        <w:t>Takkenberg</w:t>
+      </w:r>
+      <w:proofErr w:type="spellEnd"/>
+      <w:r>
+        <w:rPr>
+          <w:lang w:val="en-GB"/>
+        </w:rPr>
+        <w:t xml:space="preserve">, thoracic </w:t>
+      </w:r>
+      <w:proofErr w:type="spellStart"/>
+      <w:r>
+        <w:rPr>
+          <w:lang w:val="en-GB"/>
+        </w:rPr>
+        <w:t>surger</w:t>
+      </w:r>
+      <w:r>
+        <w:rPr>
+          <w:lang w:val="en-GB"/>
+        </w:rPr>
+        <w:t>eon</w:t>
+      </w:r>
+      <w:proofErr w:type="spellEnd"/>
+    </w:p>
+    <w:p>
+      <w:pPr>
+        <w:spacing w:after="0"/>
+        <w:rPr>
+          <w:lang w:val="nl-NL"/>
+        </w:rPr>
+      </w:pPr>
+      <w:r>
+        <w:rPr>
+          <w:lang w:val="nl-NL"/>
+        </w:rPr>
+        <w:t xml:space="preserve">J.L.C.M. van </w:t>
+      </w:r>
+      <w:proofErr w:type="spellStart"/>
+      <w:r>
+        <w:rPr>
+          <w:lang w:val="nl-NL"/>
+        </w:rPr>
+        <w:t>Saase</w:t>
+      </w:r>
+      <w:proofErr w:type="spellEnd"/>
+      <w:r>
+        <w:rPr>
+          <w:lang w:val="nl-NL"/>
+        </w:rPr>
+        <w:t>, internist</w:t>
+      </w:r>
+    </w:p>
+    <w:p>
+      <w:pPr>
+        <w:spacing w:after="0"/>
+        <w:rPr>
+          <w:lang w:val="nl-NL"/>
+        </w:rPr>
+      </w:pPr>
+      <w:r>
+        <w:rPr>
+          <w:lang w:val="nl-NL"/>
+        </w:rPr>
+        <w:t xml:space="preserve">J.M.W. Hazes, </w:t>
+      </w:r>
+      <w:proofErr w:type="spellStart"/>
+      <w:r>
+        <w:rPr>
+          <w:lang w:val="nl-NL"/>
+        </w:rPr>
+        <w:t>rheumatologist</w:t>
+      </w:r>
+      <w:proofErr w:type="spellEnd"/>
+    </w:p>
+    <w:p>
+      <w:pPr>
+        <w:spacing w:after="0"/>
+        <w:rPr>
+          <w:lang w:val="nl-NL"/>
+        </w:rPr>
+      </w:pPr>
+      <w:r>
+        <w:rPr>
+          <w:lang w:val="nl-NL"/>
+        </w:rPr>
+        <w:t xml:space="preserve">M.G. van Vledder, trauma </w:t>
+      </w:r>
+      <w:proofErr w:type="spellStart"/>
+      <w:r>
+        <w:rPr>
+          <w:lang w:val="nl-NL"/>
+        </w:rPr>
+        <w:t>surgereon</w:t>
+      </w:r>
+      <w:proofErr w:type="spellEnd"/>
+    </w:p>
+    <w:p>
+      <w:pPr>
+        <w:spacing w:after="0"/>
+        <w:rPr>
+          <w:lang w:val="en-GB"/>
+        </w:rPr>
+      </w:pPr>
+      <w:r>
+        <w:rPr>
+          <w:lang w:val="en-GB"/>
+        </w:rPr>
+        <w:t xml:space="preserve">P.J.E. </w:t>
+      </w:r>
+      <w:proofErr w:type="spellStart"/>
+      <w:r>
+        <w:rPr>
+          <w:lang w:val="en-GB"/>
+        </w:rPr>
+        <w:t>Bindels</w:t>
+      </w:r>
+      <w:proofErr w:type="spellEnd"/>
+      <w:r>
+        <w:rPr>
+          <w:lang w:val="en-GB"/>
+        </w:rPr>
+        <w:t>, family doctor</w:t>
+      </w:r>
+    </w:p>
+    <w:p>
+      <w:pPr>
+        <w:spacing w:after="0"/>
+        <w:rPr>
+          <w:lang w:val="en-GB"/>
+        </w:rPr>
+      </w:pPr>
+      <w:r>
+        <w:rPr>
+          <w:lang w:val="en-GB"/>
+        </w:rPr>
+        <w:t xml:space="preserve">R.J. </w:t>
+      </w:r>
+      <w:proofErr w:type="spellStart"/>
+      <w:r>
+        <w:rPr>
+          <w:lang w:val="en-GB"/>
+        </w:rPr>
+        <w:t>Baatenburg</w:t>
+      </w:r>
+      <w:proofErr w:type="spellEnd"/>
+      <w:r>
+        <w:rPr>
+          <w:lang w:val="en-GB"/>
+        </w:rPr>
+        <w:t xml:space="preserve"> de Jong</w:t>
+      </w:r>
+      <w:r>
+        <w:rPr>
+          <w:lang w:val="en-GB"/>
+        </w:rPr>
+        <w:t xml:space="preserve">, head and neck </w:t>
+      </w:r>
+      <w:proofErr w:type="spellStart"/>
+      <w:r>
+        <w:rPr>
+          <w:lang w:val="en-GB"/>
+        </w:rPr>
+        <w:t>surger</w:t>
+      </w:r>
+      <w:r>
+        <w:rPr>
+          <w:lang w:val="en-GB"/>
+        </w:rPr>
+        <w:t>eon</w:t>
+      </w:r>
+      <w:proofErr w:type="spellEnd"/>
+    </w:p>
+    <w:p>
+      <w:pPr>
+        <w:spacing w:after="0"/>
+        <w:rPr>
+          <w:lang w:val="en-GB"/>
+        </w:rPr>
+      </w:pPr>
+      <w:r>
+        <w:rPr>
+          <w:lang w:val="en-GB"/>
+        </w:rPr>
+        <w:t xml:space="preserve">S.M. Lagarde, transplantation </w:t>
+      </w:r>
+      <w:proofErr w:type="spellStart"/>
+      <w:r>
+        <w:rPr>
+          <w:lang w:val="en-GB"/>
+        </w:rPr>
+        <w:t>surgereon</w:t>
+      </w:r>
+      <w:proofErr w:type="spellEnd"/>
+    </w:p>
+    <w:p>
+      <w:pPr>
+        <w:spacing w:after="0"/>
+        <w:rPr>
+          <w:lang w:val="en-GB"/>
+        </w:rPr>
+      </w:pPr>
+      <w:r>
+        <w:rPr>
+          <w:lang w:val="en-GB"/>
+        </w:rPr>
+        <w:t xml:space="preserve">T.W. </w:t>
+      </w:r>
+      <w:proofErr w:type="spellStart"/>
+      <w:r>
+        <w:rPr>
+          <w:lang w:val="en-GB"/>
+        </w:rPr>
+        <w:t>Galema</w:t>
+      </w:r>
+      <w:proofErr w:type="spellEnd"/>
+      <w:r>
+        <w:rPr>
+          <w:lang w:val="en-GB"/>
+        </w:rPr>
+        <w:t>, cardiologist</w:t>
+      </w:r>
+    </w:p>
+    <w:p>
+      <w:pPr>
+        <w:ind w:left="720"/>
+        <w:rPr>
+          <w:lang w:val="en-GB"/>
+        </w:rPr>
+      </w:pPr>
+    </w:p>
+    <w:p>
+      <w:pPr>
+        <w:spacing w:after="0"/>
+        <w:rPr>
+          <w:lang w:val="en-GB"/>
+        </w:rPr>
+      </w:pPr>
+      <w:r>
+        <w:rPr>
+          <w:lang w:val="en-GB"/>
+        </w:rPr>
+        <w:t xml:space="preserve">Part of the organisation and set up of the panel discussion </w:t>
+      </w:r>
+    </w:p>
+    <w:p>
+      <w:pPr>
+        <w:spacing w:after="0"/>
+      </w:pPr>
+      <w:r>
+        <w:t>C.L. van Lint, researcher</w:t>
+      </w:r>
+    </w:p>
+    <w:p>
+      <w:pPr>
+        <w:spacing w:after="0"/>
+        <w:rPr>
+          <w:lang w:val="en-GB"/>
+        </w:rPr>
+      </w:pPr>
+      <w:r>
+        <w:rPr>
+          <w:lang w:val="en-GB"/>
+        </w:rPr>
+        <w:t>E.M. Krijkamp</w:t>
+      </w:r>
+      <w:r>
+        <w:rPr>
+          <w:lang w:val="en-GB"/>
+        </w:rPr>
+        <w:t>, researcher</w:t>
+      </w:r>
+    </w:p>
+    <w:p>
+      <w:pPr>
+        <w:spacing w:after="0"/>
+        <w:rPr>
+          <w:lang w:val="en-GB"/>
+        </w:rPr>
+      </w:pPr>
+      <w:r>
+        <w:rPr>
+          <w:lang w:val="en-GB"/>
+        </w:rPr>
+        <w:t xml:space="preserve">I.R.A. </w:t>
+      </w:r>
+      <w:proofErr w:type="spellStart"/>
+      <w:r>
+        <w:rPr>
+          <w:lang w:val="en-GB"/>
+        </w:rPr>
+        <w:t>Retel</w:t>
+      </w:r>
+      <w:proofErr w:type="spellEnd"/>
+      <w:r>
+        <w:rPr>
+          <w:lang w:val="en-GB"/>
+        </w:rPr>
+        <w:t xml:space="preserve"> </w:t>
+      </w:r>
+      <w:proofErr w:type="spellStart"/>
+      <w:r>
+        <w:rPr>
+          <w:lang w:val="en-GB"/>
+        </w:rPr>
+        <w:t>Helmrich</w:t>
+      </w:r>
+      <w:proofErr w:type="spellEnd"/>
+      <w:r>
+        <w:rPr>
+          <w:lang w:val="en-GB"/>
+        </w:rPr>
+        <w:t>, researcher</w:t>
+      </w:r>
+    </w:p>
+    <w:p>
+      <w:pPr>
+        <w:spacing w:after="0"/>
+        <w:rPr>
+          <w:lang w:val="en-GB"/>
+        </w:rPr>
+      </w:pPr>
+      <w:r>
+        <w:rPr>
+          <w:lang w:val="en-GB"/>
+        </w:rPr>
+        <w:t xml:space="preserve">G. </w:t>
+      </w:r>
+      <w:proofErr w:type="spellStart"/>
+      <w:r>
+        <w:rPr>
+          <w:lang w:val="en-GB"/>
+        </w:rPr>
+        <w:t>Geleijnse</w:t>
+      </w:r>
+      <w:proofErr w:type="spellEnd"/>
+      <w:r>
+        <w:rPr>
+          <w:lang w:val="en-GB"/>
+        </w:rPr>
+        <w:t>, physicist/data-manager</w:t>
+      </w:r>
+    </w:p>
+    <w:p>
+      <w:pPr>
+        <w:spacing w:after="0"/>
+      </w:pPr>
+      <w:r>
+        <w:t xml:space="preserve">R.L.C. </w:t>
+      </w:r>
+      <w:proofErr w:type="spellStart"/>
+      <w:r>
+        <w:t>Goedhart</w:t>
+      </w:r>
+      <w:proofErr w:type="spellEnd"/>
+      <w:r>
+        <w:t>, data manager</w:t>
+      </w:r>
+    </w:p>
+    <w:p>
+      <w:pPr>
+        <w:spacing w:after="0"/>
+        <w:rPr>
+          <w:lang w:val="en-GB"/>
+        </w:rPr>
+      </w:pPr>
+      <w:r>
+        <w:rPr>
+          <w:lang w:val="en-GB"/>
+        </w:rPr>
+        <w:t>H.F. Lingsma, associate professor medical decision making</w:t>
+      </w:r>
+    </w:p>
+    <w:p>
+      <w:pPr>
+        <w:spacing w:after="0"/>
+      </w:pPr>
+      <w:r>
+        <w:t xml:space="preserve">J.J. </w:t>
+      </w:r>
+      <w:proofErr w:type="spellStart"/>
+      <w:r>
+        <w:t>Busschbach</w:t>
+      </w:r>
+      <w:proofErr w:type="spellEnd"/>
+      <w:r>
+        <w:t xml:space="preserve">, </w:t>
+      </w:r>
+      <w:r>
+        <w:t xml:space="preserve">professor of quality of life and medical </w:t>
+      </w:r>
+      <w:r>
+        <w:t>psychology</w:t>
+      </w:r>
+    </w:p>
+    <w:p>
+      <w:pPr>
+        <w:spacing w:after="0"/>
+      </w:pPr>
+    </w:p>
+    <w:p>
+      <w:pPr>
+        <w:spacing w:after="0"/>
+      </w:pPr>
+      <w:r>
+        <w:t>All from the Erasmus MC, Rotterdam, The Netherlands.</w:t>
+      </w:r>
+    </w:p>
+    <w:p>
+      <w:pPr>
+        <w:ind w:left="720"/>
+      </w:pPr>
+    </w:p>
+    <w:p>
+      <w:pPr>
+        <w:pStyle w:val="Heading4"/>
+        <w:rPr>
+          <w:lang w:val="en-GB"/>
+        </w:rPr>
+      </w:pPr>
+      <w:r>
+        <w:rPr>
+          <w:lang w:val="en-GB"/>
+        </w:rPr>
+        <w:t>Data source:</w:t>
+      </w:r>
+    </w:p>
+    <w:p>
+      <w:pPr>
+        <w:spacing w:after="0"/>
+        <w:rPr>
+          <w:rStyle w:val="Hyperlink"/>
+        </w:rPr>
+      </w:pPr>
+      <w:r>
+        <w:t xml:space="preserve">IHME_GBD_2016_DISABILITY_WEIGHTS_Y2017M09D14 (downloaded </w:t>
+      </w:r>
+      <w:r>
+        <w:t xml:space="preserve">may 2020 </w:t>
+      </w:r>
+      <w:r>
+        <w:t xml:space="preserve">from </w:t>
+      </w:r>
+      <w:hyperlink r:id="rId8">
+        <w:r>
+          <w:rPr>
+            <w:rStyle w:val="Hyperlink"/>
+          </w:rPr>
+          <w:t>http://ghdx.healthdata.org/gbd-2016</w:t>
+        </w:r>
+      </w:hyperlink>
+      <w:r>
+        <w:rPr>
+          <w:rStyle w:val="Hyperlink"/>
+        </w:rPr>
+        <w:t xml:space="preserve">) </w:t>
+      </w:r>
+    </w:p>
+    <w:p>
+      <w:pPr>
+        <w:spacing w:after="0"/>
+      </w:pPr>
+      <w:r>
+        <w:t>More about this data can be found here:</w:t>
+      </w:r>
+    </w:p>
+    <w:p>
+      <w:pPr>
+        <w:spacing w:after="0"/>
+        <w:rPr>
+          <w:rStyle w:val="Hyperlink"/>
+        </w:rPr>
+      </w:pPr>
+      <w:r>
+        <w:rPr>
+          <w:rStyle w:val="Hyperlink"/>
+        </w:rPr>
+        <w:t>http://www.healthdata.org/gbd/about/history</w:t>
+      </w:r>
+    </w:p>
+    <w:p>
+      <w:pPr>
+        <w:rPr>
+          <w:rFonts w:asciiTheme="majorHAnsi" w:eastAsiaTheme="majorEastAsia" w:hAnsiTheme="majorHAnsi" w:cstheme="majorBidi"/>
+          <w:b/>
+          <w:bCs/>
+          <w:color w:val="4F81BD" w:themeColor="accent1"/>
+          <w:sz w:val="32"/>
+          <w:szCs w:val="32"/>
+          <w:lang w:val="en-GB"/>
+        </w:rPr>
+      </w:pPr>
+      <w:r>
+        <w:rPr>
+          <w:lang w:val="en-GB"/>
+        </w:rPr>
+        <w:br w:type="page"/>
+      </w:r>
+    </w:p>
+    <w:p>
+      <w:pPr>
+        <w:pStyle w:val="Heading2"/>
+      </w:pPr>
+      <w:bookmarkStart w:id="7" w:name="_Toc43817778"/>
+      <w:r>
+        <w:lastRenderedPageBreak/>
+        <w:t>Calibrated visual analogue scale used during the expert meeting</w:t>
+      </w:r>
+      <w:bookmarkEnd w:id="7"/>
+    </w:p>
+    <w:p>
+      <w:pPr>
+        <w:rPr>
+          <w:rFonts w:asciiTheme="majorHAnsi" w:eastAsiaTheme="majorEastAsia" w:hAnsiTheme="majorHAnsi" w:cstheme="majorBidi"/>
+          <w:b/>
+          <w:bCs/>
+          <w:color w:val="345A8A" w:themeColor="accent1" w:themeShade="B5"/>
+          <w:sz w:val="32"/>
+          <w:szCs w:val="32"/>
+          <w:lang w:val="en-GB"/>
+        </w:rPr>
+      </w:pPr>
+      <w:r>
+        <w:rPr>
+          <w:noProof/>
+          <w:lang w:val="en-GB" w:eastAsia="en-GB"/>
+        </w:rPr>
+        <w:drawing>
+          <wp:inline distT="0" distB="0" distL="0" distR="0" wp14:anchorId="338E97BB" wp14:editId="005FAB91">
+            <wp:extent cx="3307080" cy="7835822"/>
+            <wp:effectExtent l="0" t="0" r="0" b="0"/>
+            <wp:docPr id="1" name="Picture 1"/>
+            <wp:cNvGraphicFramePr>
+              <a:graphicFrameLocks xmlns:a="http://schemas.openxmlformats.org/drawingml/2006/main" noChangeAspect="1"/>
+            </wp:cNvGraphicFramePr>
+            <a:graphic xmlns:a="http://schemas.openxmlformats.org/drawingml/2006/main">
+              <a:graphicData uri="http://schemas.openxmlformats.org/drawingml/2006/picture">
+                <pic:pic xmlns:pic="http://schemas.openxmlformats.org/drawingml/2006/picture">
+                  <pic:nvPicPr>
+                    <pic:cNvPr id="13" name="Utilities for calibrated VAS_landschap.pdf"/>
+                    <pic:cNvPicPr/>
+                  </pic:nvPicPr>
+                  <pic:blipFill rotWithShape="1">
+                    <a:blip r:embed="rId9">
+                      <a:extLst>
+                        <a:ext uri="{28A0092B-C50C-407E-A947-70E740481C1C}">
+                          <a14:useLocalDpi xmlns:a14="http://schemas.microsoft.com/office/drawing/2010/main" val="0"/>
+                        </a:ext>
+                      </a:extLst>
+                    </a:blip>
+                    <a:srcRect l="8401" t="13077" r="68192" b="8442"/>
+                    <a:stretch/>
+                  </pic:blipFill>
+                  <pic:spPr bwMode="auto">
+                    <a:xfrm>
+                      <a:off x="0" y="0"/>
+                      <a:ext cx="3342762" cy="7920367"/>
+                    </a:xfrm>
+                    <a:prstGeom prst="rect">
+                      <a:avLst/>
+                    </a:prstGeom>
+                    <a:ln>
+                      <a:noFill/>
+                    </a:ln>
+                    <a:extLst>
+                      <a:ext uri="{53640926-AAD7-44D8-BBD7-CCE9431645EC}">
+                        <a14:shadowObscured xmlns:a14="http://schemas.microsoft.com/office/drawing/2010/main"/>
+                      </a:ext>
+                    </a:extLst>
+                  </pic:spPr>
+                </pic:pic>
+              </a:graphicData>
+            </a:graphic>
+          </wp:inline>
+        </w:drawing>
+      </w:r>
+    </w:p>
+    <w:tbl>
+      <w:tblPr>
+        <w:tblStyle w:val="TableGrid"/>
+        <w:tblpPr w:leftFromText="180" w:rightFromText="180" w:vertAnchor="page" w:horzAnchor="page" w:tblpX="930" w:tblpY="1624"/>
+        <w:tblW w:w="0" w:type="auto"/>
+        <w:tblLook w:val="04A0" w:firstRow="1" w:lastRow="0" w:firstColumn="1" w:lastColumn="0" w:noHBand="0" w:noVBand="1"/>
+      </w:tblPr>
+      <w:tblGrid>
+        <w:gridCol w:w="4698"/>
+        <w:gridCol w:w="4698"/>
+      </w:tblGrid>
+      <w:tr>
+        <w:trPr>
+          <w:trHeight w:val="199"/>
+        </w:trPr>
+        <w:tc>
+          <w:tcPr>
+            <w:tcW w:w="0" w:type="auto"/>
+            <w:tcBorders>
+              <w:right w:val="nil"/>
+            </w:tcBorders>
+          </w:tcPr>
+          <w:p>
+            <w:r>
+              <w:lastRenderedPageBreak/>
+              <w:t>Name expert:</w:t>
+            </w:r>
+          </w:p>
+        </w:tc>
+        <w:tc>
+          <w:tcPr>
+            <w:tcW w:w="0" w:type="auto"/>
+            <w:tcBorders>
+              <w:left w:val="nil"/>
+            </w:tcBorders>
+          </w:tcPr>
+          <w:p/>
+        </w:tc>
+      </w:tr>
+      <w:tr>
+        <w:trPr>
+          <w:trHeight w:val="199"/>
+        </w:trPr>
+        <w:tc>
+          <w:tcPr>
+            <w:tcW w:w="0" w:type="auto"/>
+            <w:tcBorders>
+              <w:right w:val="nil"/>
+            </w:tcBorders>
+          </w:tcPr>
+          <w:p>
+            <w:r>
+              <w:t>Target population/disease:</w:t>
+            </w:r>
+          </w:p>
+        </w:tc>
+        <w:tc>
+          <w:tcPr>
+            <w:tcW w:w="0" w:type="auto"/>
+            <w:tcBorders>
+              <w:left w:val="nil"/>
+            </w:tcBorders>
+          </w:tcPr>
+          <w:p/>
+        </w:tc>
+      </w:tr>
+      <w:tr>
+        <w:trPr>
+          <w:trHeight w:val="215"/>
+        </w:trPr>
+        <w:tc>
+          <w:tcPr>
+            <w:tcW w:w="0" w:type="auto"/>
+          </w:tcPr>
+          <w:p>
+            <w:r>
+              <w:rPr>
+                <w:highlight w:val="yellow"/>
+              </w:rPr>
+              <w:t>Preoperative</w:t>
+            </w:r>
+          </w:p>
+        </w:tc>
+        <w:tc>
+          <w:tcPr>
+            <w:tcW w:w="0" w:type="auto"/>
+          </w:tcPr>
+          <w:p>
+            <w:r>
+              <w:rPr>
+                <w:highlight w:val="green"/>
+              </w:rPr>
+              <w:t>Postoperative</w:t>
+            </w:r>
+          </w:p>
+        </w:tc>
+      </w:tr>
+      <w:tr>
+        <w:trPr>
+          <w:trHeight w:val="199"/>
+        </w:trPr>
+        <w:tc>
+          <w:tcPr>
+            <w:tcW w:w="0" w:type="auto"/>
+          </w:tcPr>
+          <w:p>
+            <w:r>
+              <w:t>Stage 1-2/mild/moderate</w:t>
+            </w:r>
+          </w:p>
+        </w:tc>
+        <w:tc>
+          <w:tcPr>
+            <w:tcW w:w="0" w:type="auto"/>
+          </w:tcPr>
+          <w:p>
+            <w:r>
+              <w:t>Stage 1-2/mild/moderate</w:t>
+            </w:r>
+          </w:p>
+        </w:tc>
+      </w:tr>
+      <w:tr>
+        <w:trPr>
+          <w:trHeight w:val="199"/>
+        </w:trPr>
+        <w:tc>
+          <w:tcPr>
+            <w:tcW w:w="0" w:type="auto"/>
+          </w:tcPr>
+          <w:p>
+            <w:pPr>
+              <w:rPr>
+                <w:sz w:val="28"/>
+              </w:rPr>
+            </w:pPr>
+            <w:r>
+              <w:rPr>
+                <w:noProof/>
+                <w:lang w:val="en-GB" w:eastAsia="en-GB"/>
+              </w:rPr>
+              <w:drawing>
+                <wp:inline distT="0" distB="0" distL="0" distR="0" wp14:anchorId="17AA764B" wp14:editId="5A7BA814">
+                  <wp:extent cx="3099504" cy="7344000"/>
+                  <wp:effectExtent l="0" t="0" r="0" b="0"/>
+                  <wp:docPr id="2" name="Picture 1"/>
+                  <wp:cNvGraphicFramePr>
+                    <a:graphicFrameLocks xmlns:a="http://schemas.openxmlformats.org/drawingml/2006/main" noChangeAspect="1"/>
+                  </wp:cNvGraphicFramePr>
+                  <a:graphic xmlns:a="http://schemas.openxmlformats.org/drawingml/2006/main">
+                    <a:graphicData uri="http://schemas.openxmlformats.org/drawingml/2006/picture">
+                      <pic:pic xmlns:pic="http://schemas.openxmlformats.org/drawingml/2006/picture">
+                        <pic:nvPicPr>
+                          <pic:cNvPr id="13" name="Utilities for calibrated VAS_landschap.pdf"/>
+                          <pic:cNvPicPr/>
+                        </pic:nvPicPr>
+                        <pic:blipFill rotWithShape="1">
+                          <a:blip r:embed="rId9">
+                            <a:extLst>
+                              <a:ext uri="{28A0092B-C50C-407E-A947-70E740481C1C}">
+                                <a14:useLocalDpi xmlns:a14="http://schemas.microsoft.com/office/drawing/2010/main" val="0"/>
+                              </a:ext>
+                            </a:extLst>
+                          </a:blip>
+                          <a:srcRect l="8401" t="13077" r="68192" b="8442"/>
+                          <a:stretch/>
+                        </pic:blipFill>
+                        <pic:spPr bwMode="auto">
+                          <a:xfrm>
+                            <a:off x="0" y="0"/>
+                            <a:ext cx="3099504" cy="7344000"/>
+                          </a:xfrm>
+                          <a:prstGeom prst="rect">
+                            <a:avLst/>
+                          </a:prstGeom>
+                          <a:ln>
+                            <a:noFill/>
+                          </a:ln>
+                          <a:extLst>
+                            <a:ext uri="{53640926-AAD7-44D8-BBD7-CCE9431645EC}">
+                              <a14:shadowObscured xmlns:a14="http://schemas.microsoft.com/office/drawing/2010/main"/>
+                            </a:ext>
+                          </a:extLst>
+                        </pic:spPr>
+                      </pic:pic>
+                    </a:graphicData>
+                  </a:graphic>
+                </wp:inline>
+              </w:drawing>
+            </w:r>
+          </w:p>
+        </w:tc>
+        <w:tc>
+          <w:tcPr>
+            <w:tcW w:w="0" w:type="auto"/>
+          </w:tcPr>
+          <w:p>
+            <w:pPr>
+              <w:rPr>
+                <w:sz w:val="28"/>
+              </w:rPr>
+            </w:pPr>
+            <w:r>
+              <w:rPr>
+                <w:noProof/>
+                <w:lang w:val="en-GB" w:eastAsia="en-GB"/>
+              </w:rPr>
+              <w:drawing>
+                <wp:inline distT="0" distB="0" distL="0" distR="0" wp14:anchorId="794F96CA" wp14:editId="48672FE6">
+                  <wp:extent cx="3099510" cy="7344000"/>
+                  <wp:effectExtent l="0" t="0" r="0" b="0"/>
+                  <wp:docPr id="3" name="Picture 1"/>
+                  <wp:cNvGraphicFramePr>
+                    <a:graphicFrameLocks xmlns:a="http://schemas.openxmlformats.org/drawingml/2006/main" noChangeAspect="1"/>
+                  </wp:cNvGraphicFramePr>
+                  <a:graphic xmlns:a="http://schemas.openxmlformats.org/drawingml/2006/main">
+                    <a:graphicData uri="http://schemas.openxmlformats.org/drawingml/2006/picture">
+                      <pic:pic xmlns:pic="http://schemas.openxmlformats.org/drawingml/2006/picture">
+                        <pic:nvPicPr>
+                          <pic:cNvPr id="13" name="Utilities for calibrated VAS_landschap.pdf"/>
+                          <pic:cNvPicPr/>
+                        </pic:nvPicPr>
+                        <pic:blipFill rotWithShape="1">
+                          <a:blip r:embed="rId9">
+                            <a:extLst>
+                              <a:ext uri="{28A0092B-C50C-407E-A947-70E740481C1C}">
+                                <a14:useLocalDpi xmlns:a14="http://schemas.microsoft.com/office/drawing/2010/main" val="0"/>
+                              </a:ext>
+                            </a:extLst>
+                          </a:blip>
+                          <a:srcRect l="8401" t="13077" r="68192" b="8442"/>
+                          <a:stretch/>
+                        </pic:blipFill>
+                        <pic:spPr bwMode="auto">
+                          <a:xfrm>
+                            <a:off x="0" y="0"/>
+                            <a:ext cx="3099510" cy="7344000"/>
+                          </a:xfrm>
+                          <a:prstGeom prst="rect">
+                            <a:avLst/>
+                          </a:prstGeom>
+                          <a:ln>
+                            <a:noFill/>
+                          </a:ln>
+                          <a:extLst>
+                            <a:ext uri="{53640926-AAD7-44D8-BBD7-CCE9431645EC}">
+                              <a14:shadowObscured xmlns:a14="http://schemas.microsoft.com/office/drawing/2010/main"/>
+                            </a:ext>
+                          </a:extLst>
+                        </pic:spPr>
+                      </pic:pic>
+                    </a:graphicData>
+                  </a:graphic>
+                </wp:inline>
+              </w:drawing>
+            </w:r>
+          </w:p>
+        </w:tc>
+      </w:tr>
+      <w:tr>
+        <w:trPr>
+          <w:trHeight w:val="199"/>
+        </w:trPr>
+        <w:tc>
+          <w:tcPr>
+            <w:tcW w:w="0" w:type="auto"/>
+            <w:tcBorders>
+              <w:right w:val="nil"/>
+            </w:tcBorders>
+          </w:tcPr>
+          <w:p>
+            <w:r>
+              <w:lastRenderedPageBreak/>
+              <w:t>Name expert:</w:t>
+            </w:r>
+          </w:p>
+        </w:tc>
+        <w:tc>
+          <w:tcPr>
+            <w:tcW w:w="0" w:type="auto"/>
+            <w:tcBorders>
+              <w:left w:val="nil"/>
+            </w:tcBorders>
+          </w:tcPr>
+          <w:p/>
+        </w:tc>
+      </w:tr>
+      <w:tr>
+        <w:trPr>
+          <w:trHeight w:val="199"/>
+        </w:trPr>
+        <w:tc>
+          <w:tcPr>
+            <w:tcW w:w="0" w:type="auto"/>
+            <w:tcBorders>
+              <w:right w:val="nil"/>
+            </w:tcBorders>
+          </w:tcPr>
+          <w:p>
+            <w:r>
+              <w:t>Target population/disease:</w:t>
+            </w:r>
+          </w:p>
+        </w:tc>
+        <w:tc>
+          <w:tcPr>
+            <w:tcW w:w="0" w:type="auto"/>
+            <w:tcBorders>
+              <w:left w:val="nil"/>
+            </w:tcBorders>
+          </w:tcPr>
+          <w:p/>
+        </w:tc>
+      </w:tr>
+      <w:tr>
+        <w:trPr>
+          <w:trHeight w:val="215"/>
+        </w:trPr>
+        <w:tc>
+          <w:tcPr>
+            <w:tcW w:w="0" w:type="auto"/>
+          </w:tcPr>
+          <w:p>
+            <w:r>
+              <w:rPr>
+                <w:highlight w:val="yellow"/>
+              </w:rPr>
+              <w:t>Preoperative</w:t>
+            </w:r>
+          </w:p>
+        </w:tc>
+        <w:tc>
+          <w:tcPr>
+            <w:tcW w:w="0" w:type="auto"/>
+          </w:tcPr>
+          <w:p>
+            <w:r>
+              <w:rPr>
+                <w:highlight w:val="green"/>
+              </w:rPr>
+              <w:t>Postoperative</w:t>
+            </w:r>
+          </w:p>
+        </w:tc>
+      </w:tr>
+      <w:tr>
+        <w:trPr>
+          <w:trHeight w:val="199"/>
+        </w:trPr>
+        <w:tc>
+          <w:tcPr>
+            <w:tcW w:w="0" w:type="auto"/>
+          </w:tcPr>
+          <w:p>
+            <w:r>
+              <w:t>Stage 3-4/severe</w:t>
+            </w:r>
+          </w:p>
+        </w:tc>
+        <w:tc>
+          <w:tcPr>
+            <w:tcW w:w="0" w:type="auto"/>
+          </w:tcPr>
+          <w:p>
+            <w:r>
+              <w:t>Stage 3-4/severe</w:t>
+            </w:r>
+          </w:p>
+        </w:tc>
+      </w:tr>
+      <w:tr>
+        <w:trPr>
+          <w:trHeight w:val="199"/>
+        </w:trPr>
+        <w:tc>
+          <w:tcPr>
+            <w:tcW w:w="0" w:type="auto"/>
+          </w:tcPr>
+          <w:p>
+            <w:pPr>
+              <w:rPr>
+                <w:sz w:val="28"/>
+              </w:rPr>
+            </w:pPr>
+            <w:r>
+              <w:rPr>
+                <w:noProof/>
+                <w:lang w:val="en-GB" w:eastAsia="en-GB"/>
+              </w:rPr>
+              <w:drawing>
+                <wp:inline distT="0" distB="0" distL="0" distR="0" wp14:anchorId="1B777F8B" wp14:editId="5264B1DD">
+                  <wp:extent cx="3099504" cy="7344000"/>
+                  <wp:effectExtent l="0" t="0" r="0" b="0"/>
+                  <wp:docPr id="6" name="Picture 1"/>
+                  <wp:cNvGraphicFramePr>
+                    <a:graphicFrameLocks xmlns:a="http://schemas.openxmlformats.org/drawingml/2006/main" noChangeAspect="1"/>
+                  </wp:cNvGraphicFramePr>
+                  <a:graphic xmlns:a="http://schemas.openxmlformats.org/drawingml/2006/main">
+                    <a:graphicData uri="http://schemas.openxmlformats.org/drawingml/2006/picture">
+                      <pic:pic xmlns:pic="http://schemas.openxmlformats.org/drawingml/2006/picture">
+                        <pic:nvPicPr>
+                          <pic:cNvPr id="13" name="Utilities for calibrated VAS_landschap.pdf"/>
+                          <pic:cNvPicPr/>
+                        </pic:nvPicPr>
+                        <pic:blipFill rotWithShape="1">
+                          <a:blip r:embed="rId9">
+                            <a:extLst>
+                              <a:ext uri="{28A0092B-C50C-407E-A947-70E740481C1C}">
+                                <a14:useLocalDpi xmlns:a14="http://schemas.microsoft.com/office/drawing/2010/main" val="0"/>
+                              </a:ext>
+                            </a:extLst>
+                          </a:blip>
+                          <a:srcRect l="8401" t="13077" r="68192" b="8442"/>
+                          <a:stretch/>
+                        </pic:blipFill>
+                        <pic:spPr bwMode="auto">
+                          <a:xfrm>
+                            <a:off x="0" y="0"/>
+                            <a:ext cx="3099504" cy="7344000"/>
+                          </a:xfrm>
+                          <a:prstGeom prst="rect">
+                            <a:avLst/>
+                          </a:prstGeom>
+                          <a:ln>
+                            <a:noFill/>
+                          </a:ln>
+                          <a:extLst>
+                            <a:ext uri="{53640926-AAD7-44D8-BBD7-CCE9431645EC}">
+                              <a14:shadowObscured xmlns:a14="http://schemas.microsoft.com/office/drawing/2010/main"/>
+                            </a:ext>
+                          </a:extLst>
+                        </pic:spPr>
+                      </pic:pic>
+                    </a:graphicData>
+                  </a:graphic>
+                </wp:inline>
+              </w:drawing>
+            </w:r>
+          </w:p>
+        </w:tc>
+        <w:tc>
+          <w:tcPr>
+            <w:tcW w:w="0" w:type="auto"/>
+          </w:tcPr>
+          <w:p>
+            <w:pPr>
+              <w:rPr>
+                <w:sz w:val="28"/>
+              </w:rPr>
+            </w:pPr>
+            <w:r>
+              <w:rPr>
+                <w:noProof/>
+                <w:lang w:val="en-GB" w:eastAsia="en-GB"/>
+              </w:rPr>
+              <w:drawing>
+                <wp:inline distT="0" distB="0" distL="0" distR="0" wp14:anchorId="7C08583A" wp14:editId="672DAD51">
+                  <wp:extent cx="3099510" cy="7344000"/>
+                  <wp:effectExtent l="0" t="0" r="0" b="0"/>
+                  <wp:docPr id="7" name="Picture 1"/>
+                  <wp:cNvGraphicFramePr>
+                    <a:graphicFrameLocks xmlns:a="http://schemas.openxmlformats.org/drawingml/2006/main" noChangeAspect="1"/>
+                  </wp:cNvGraphicFramePr>
+                  <a:graphic xmlns:a="http://schemas.openxmlformats.org/drawingml/2006/main">
+                    <a:graphicData uri="http://schemas.openxmlformats.org/drawingml/2006/picture">
+                      <pic:pic xmlns:pic="http://schemas.openxmlformats.org/drawingml/2006/picture">
+                        <pic:nvPicPr>
+                          <pic:cNvPr id="13" name="Utilities for calibrated VAS_landschap.pdf"/>
+                          <pic:cNvPicPr/>
+                        </pic:nvPicPr>
+                        <pic:blipFill rotWithShape="1">
+                          <a:blip r:embed="rId9">
+                            <a:extLst>
+                              <a:ext uri="{28A0092B-C50C-407E-A947-70E740481C1C}">
+                                <a14:useLocalDpi xmlns:a14="http://schemas.microsoft.com/office/drawing/2010/main" val="0"/>
+                              </a:ext>
+                            </a:extLst>
+                          </a:blip>
+                          <a:srcRect l="8401" t="13077" r="68192" b="8442"/>
+                          <a:stretch/>
+                        </pic:blipFill>
+                        <pic:spPr bwMode="auto">
+                          <a:xfrm>
+                            <a:off x="0" y="0"/>
+                            <a:ext cx="3099510" cy="7344000"/>
+                          </a:xfrm>
+                          <a:prstGeom prst="rect">
+                            <a:avLst/>
+                          </a:prstGeom>
+                          <a:ln>
+                            <a:noFill/>
+                          </a:ln>
+                          <a:extLst>
+                            <a:ext uri="{53640926-AAD7-44D8-BBD7-CCE9431645EC}">
+                              <a14:shadowObscured xmlns:a14="http://schemas.microsoft.com/office/drawing/2010/main"/>
+                            </a:ext>
+                          </a:extLst>
+                        </pic:spPr>
+                      </pic:pic>
+                    </a:graphicData>
+                  </a:graphic>
+                </wp:inline>
+              </w:drawing>
+            </w:r>
+          </w:p>
+        </w:tc>
+      </w:tr>
+    </w:tbl>
+    <w:p>
+      <w:pPr>
+        <w:pStyle w:val="Heading1"/>
+        <w:rPr>
+          <w:lang w:val="en-GB"/>
+        </w:rPr>
+      </w:pPr>
+      <w:bookmarkStart w:id="8" w:name="_Toc43817779"/>
+      <w:r>
+        <w:rPr>
+          <w:lang w:val="en-GB"/>
+        </w:rPr>
+        <w:lastRenderedPageBreak/>
+        <w:t>C</w:t>
+      </w:r>
+      <w:r>
+        <w:rPr>
+          <w:lang w:val="en-GB"/>
+        </w:rPr>
+        <w:t>onvert</w:t>
+      </w:r>
+      <w:r>
+        <w:rPr>
+          <w:lang w:val="en-GB"/>
+        </w:rPr>
+        <w:t>ing</w:t>
+      </w:r>
+      <w:r>
+        <w:rPr>
+          <w:lang w:val="en-GB"/>
+        </w:rPr>
+        <w:t xml:space="preserve"> survival data</w:t>
+      </w:r>
+      <w:bookmarkEnd w:id="8"/>
+    </w:p>
+    <w:p>
+      <w:pPr>
+        <w:pStyle w:val="BodyText"/>
+        <w:rPr>
+          <w:lang w:val="en-GB"/>
+        </w:rPr>
+      </w:pPr>
+      <w:r>
+        <w:rPr>
+          <w:lang w:val="en-GB"/>
+        </w:rPr>
+        <w:t>The following formulas were used to convert every found type of survival data to the mortality risk per week (</w:t>
+      </w:r>
+      <w:proofErr w:type="spellStart"/>
+      <w:r>
+        <w:rPr>
+          <w:lang w:val="en-GB"/>
+        </w:rPr>
+        <w:t>H</w:t>
+      </w:r>
+      <w:r>
+        <w:rPr>
+          <w:vertAlign w:val="subscript"/>
+          <w:lang w:val="en-GB"/>
+        </w:rPr>
+        <w:t>wk</w:t>
+      </w:r>
+      <w:proofErr w:type="spellEnd"/>
+      <w:r>
+        <w:rPr>
+          <w:lang w:val="en-GB"/>
+        </w:rPr>
+        <w:t>).</w:t>
+      </w:r>
+    </w:p>
+    <w:p>
+      <w:pPr>
+        <w:pStyle w:val="Heading6"/>
+        <w:rPr>
+          <w:rFonts w:eastAsiaTheme="minorEastAsia"/>
+          <w:lang w:val="en-GB"/>
+        </w:rPr>
+      </w:pPr>
+    </w:p>
+    <w:p>
+      <w:pPr>
+        <w:pStyle w:val="Heading3"/>
+        <w:rPr>
+          <w:rFonts w:eastAsiaTheme="minorEastAsia"/>
+          <w:lang w:val="en-GB"/>
+        </w:rPr>
+      </w:pPr>
+      <w:bookmarkStart w:id="9" w:name="_Toc43817780"/>
+      <w:r>
+        <w:rPr>
+          <w:rFonts w:eastAsiaTheme="minorEastAsia"/>
+          <w:lang w:val="en-GB"/>
+        </w:rPr>
+        <w:t>Median survival time</w:t>
+      </w:r>
+      <w:bookmarkEnd w:id="9"/>
+    </w:p>
+    <w:p>
+      <w:pPr>
+        <w:pStyle w:val="BodyText"/>
+        <w:rPr>
+          <w:rFonts w:eastAsiaTheme="minorEastAsia"/>
+          <w:lang w:val="en-GB"/>
+        </w:rPr>
+      </w:pPr>
+      <m:oMathPara>
+        <m:oMath>
+          <m:sSub>
+            <m:sSubPr>
+              <m:ctrlPr>
+                <w:rPr>
+                  <w:rFonts w:ascii="Cambria Math" w:hAnsi="Cambria Math"/>
+                  <w:i/>
+                  <w:lang w:val="en-GB"/>
+                </w:rPr>
+              </m:ctrlPr>
+            </m:sSubPr>
+            <m:e>
+              <m:r>
+                <w:rPr>
+                  <w:rFonts w:ascii="Cambria Math" w:hAnsi="Cambria Math"/>
+                  <w:lang w:val="en-GB"/>
+                </w:rPr>
+                <m:t>H</m:t>
+              </m:r>
+            </m:e>
+            <m:sub>
+              <m:r>
+                <w:rPr>
+                  <w:rFonts w:ascii="Cambria Math" w:hAnsi="Cambria Math"/>
+                  <w:lang w:val="en-GB"/>
+                </w:rPr>
+                <m:t>wk</m:t>
+              </m:r>
+            </m:sub>
+          </m:sSub>
+          <m:r>
+            <w:rPr>
+              <w:rFonts w:ascii="Cambria Math" w:hAnsi="Cambria Math"/>
+              <w:lang w:val="en-GB"/>
+            </w:rPr>
+            <m:t>=</m:t>
+          </m:r>
+          <m:func>
+            <m:funcPr>
+              <m:ctrlPr>
+                <w:rPr>
+                  <w:rFonts w:ascii="Cambria Math" w:hAnsi="Cambria Math"/>
+                  <w:lang w:val="en-GB"/>
+                </w:rPr>
+              </m:ctrlPr>
+            </m:funcPr>
+            <m:fName>
+              <m:r>
+                <m:rPr>
+                  <m:sty m:val="p"/>
+                </m:rPr>
+                <w:rPr>
+                  <w:rFonts w:ascii="Cambria Math" w:hAnsi="Cambria Math"/>
+                  <w:lang w:val="en-GB"/>
+                </w:rPr>
+                <m:t>ln</m:t>
+              </m:r>
+            </m:fName>
+            <m:e>
+              <m:d>
+                <m:dPr>
+                  <m:ctrlPr>
+                    <w:rPr>
+                      <w:rFonts w:ascii="Cambria Math" w:hAnsi="Cambria Math"/>
+                      <w:i/>
+                      <w:lang w:val="en-GB"/>
+                    </w:rPr>
+                  </m:ctrlPr>
+                </m:dPr>
+                <m:e>
+                  <m:r>
+                    <w:rPr>
+                      <w:rFonts w:ascii="Cambria Math" w:hAnsi="Cambria Math"/>
+                      <w:lang w:val="en-GB"/>
+                    </w:rPr>
+                    <m:t>2</m:t>
+                  </m:r>
+                </m:e>
+              </m:d>
+            </m:e>
+          </m:func>
+          <m:r>
+            <w:rPr>
+              <w:rFonts w:ascii="Cambria Math" w:hAnsi="Cambria Math"/>
+              <w:lang w:val="en-GB"/>
+            </w:rPr>
+            <m:t>/</m:t>
+          </m:r>
+          <m:sSub>
+            <m:sSubPr>
+              <m:ctrlPr>
+                <w:rPr>
+                  <w:rFonts w:ascii="Cambria Math" w:hAnsi="Cambria Math"/>
+                  <w:i/>
+                  <w:lang w:val="en-GB"/>
+                </w:rPr>
+              </m:ctrlPr>
+            </m:sSubPr>
+            <m:e>
+              <m:r>
+                <w:rPr>
+                  <w:rFonts w:ascii="Cambria Math" w:hAnsi="Cambria Math"/>
+                  <w:lang w:val="en-GB"/>
+                </w:rPr>
+                <m:t>S</m:t>
+              </m:r>
+            </m:e>
+            <m:sub>
+              <m:r>
+                <w:rPr>
+                  <w:rFonts w:ascii="Cambria Math" w:hAnsi="Cambria Math"/>
+                  <w:lang w:val="en-GB"/>
+                </w:rPr>
+                <m:t>1/2</m:t>
+              </m:r>
+            </m:sub>
+          </m:sSub>
+        </m:oMath>
+      </m:oMathPara>
+    </w:p>
+    <w:p>
+      <w:pPr>
+        <w:pStyle w:val="BodyText"/>
+        <w:rPr>
+          <w:lang w:val="en-GB"/>
+        </w:rPr>
+      </w:pPr>
+      <w:r>
+        <w:rPr>
+          <w:lang w:val="en-GB"/>
+        </w:rPr>
+        <w:t>S</w:t>
+      </w:r>
+      <w:r>
+        <w:rPr>
+          <w:vertAlign w:val="subscript"/>
+          <w:lang w:val="en-GB"/>
+        </w:rPr>
+        <w:t>1/2</w:t>
+      </w:r>
+      <w:r>
+        <w:rPr>
+          <w:lang w:val="en-GB"/>
+        </w:rPr>
+        <w:t xml:space="preserve">: </w:t>
+      </w:r>
+      <w:r>
+        <w:rPr>
+          <w:lang w:val="en-GB"/>
+        </w:rPr>
+        <w:t>Median survival time</w:t>
+      </w:r>
+      <w:r>
+        <w:rPr>
+          <w:lang w:val="en-GB"/>
+        </w:rPr>
+        <w:t>, in weeks</w:t>
+      </w:r>
+    </w:p>
+    <w:p>
+      <w:pPr>
+        <w:pStyle w:val="BodyText"/>
+        <w:rPr>
+          <w:lang w:val="en-GB"/>
+        </w:rPr>
+      </w:pPr>
+    </w:p>
+    <w:p>
+      <w:pPr>
+        <w:pStyle w:val="Heading3"/>
+        <w:rPr>
+          <w:rFonts w:eastAsiaTheme="minorEastAsia"/>
+          <w:lang w:val="en-GB"/>
+        </w:rPr>
+      </w:pPr>
+      <w:bookmarkStart w:id="10" w:name="_Toc43817781"/>
+      <w:r>
+        <w:rPr>
+          <w:rFonts w:eastAsiaTheme="minorEastAsia"/>
+          <w:lang w:val="en-GB"/>
+        </w:rPr>
+        <w:t>Survival probability at a specific year</w:t>
+      </w:r>
+      <w:bookmarkEnd w:id="10"/>
+    </w:p>
+    <w:p>
+      <w:pPr>
+        <w:pStyle w:val="BodyText"/>
+        <w:rPr>
+          <w:rFonts w:eastAsiaTheme="minorEastAsia"/>
+          <w:lang w:val="en-GB"/>
+        </w:rPr>
+      </w:pPr>
+      <m:oMathPara>
+        <m:oMath>
+          <m:r>
+            <w:rPr>
+              <w:rFonts w:ascii="Cambria Math" w:hAnsi="Cambria Math"/>
+              <w:lang w:val="en-GB"/>
+            </w:rPr>
+            <m:t>R=-</m:t>
+          </m:r>
+          <m:r>
+            <m:rPr>
+              <m:sty m:val="p"/>
+            </m:rPr>
+            <w:rPr>
+              <w:rFonts w:ascii="Cambria Math" w:hAnsi="Cambria Math"/>
+              <w:lang w:val="en-GB"/>
+            </w:rPr>
+            <m:t>ln⁡</m:t>
+          </m:r>
+          <m:r>
+            <w:rPr>
+              <w:rFonts w:ascii="Cambria Math" w:hAnsi="Cambria Math"/>
+              <w:lang w:val="en-GB"/>
+            </w:rPr>
+            <m:t>(</m:t>
+          </m:r>
+          <m:sSub>
+            <m:sSubPr>
+              <m:ctrlPr>
+                <w:rPr>
+                  <w:rFonts w:ascii="Cambria Math" w:hAnsi="Cambria Math"/>
+                  <w:i/>
+                  <w:lang w:val="en-GB"/>
+                </w:rPr>
+              </m:ctrlPr>
+            </m:sSubPr>
+            <m:e>
+              <m:r>
+                <w:rPr>
+                  <w:rFonts w:ascii="Cambria Math" w:hAnsi="Cambria Math"/>
+                  <w:lang w:val="en-GB"/>
+                </w:rPr>
+                <m:t>S</m:t>
+              </m:r>
+            </m:e>
+            <m:sub>
+              <m:r>
+                <w:rPr>
+                  <w:rFonts w:ascii="Cambria Math" w:hAnsi="Cambria Math"/>
+                  <w:lang w:val="en-GB"/>
+                </w:rPr>
+                <m:t>t</m:t>
+              </m:r>
+            </m:sub>
+          </m:sSub>
+          <m:r>
+            <w:rPr>
+              <w:rFonts w:ascii="Cambria Math" w:hAnsi="Cambria Math"/>
+              <w:lang w:val="en-GB"/>
+            </w:rPr>
+            <m:t>)</m:t>
+          </m:r>
+        </m:oMath>
+      </m:oMathPara>
+    </w:p>
+    <w:p>
+      <w:pPr>
+        <w:pStyle w:val="BodyText"/>
+        <w:rPr>
+          <w:rFonts w:eastAsiaTheme="minorEastAsia"/>
+          <w:lang w:val="en-GB"/>
+        </w:rPr>
+      </w:pPr>
+      <m:oMathPara>
+        <m:oMath>
+          <m:sSub>
+            <m:sSubPr>
+              <m:ctrlPr>
+                <w:rPr>
+                  <w:rFonts w:ascii="Cambria Math" w:eastAsiaTheme="minorEastAsia" w:hAnsi="Cambria Math"/>
+                  <w:i/>
+                  <w:lang w:val="en-GB"/>
+                </w:rPr>
+              </m:ctrlPr>
+            </m:sSubPr>
+            <m:e>
+              <m:r>
+                <w:rPr>
+                  <w:rFonts w:ascii="Cambria Math" w:eastAsiaTheme="minorEastAsia" w:hAnsi="Cambria Math"/>
+                  <w:lang w:val="en-GB"/>
+                </w:rPr>
+                <m:t>H</m:t>
+              </m:r>
+            </m:e>
+            <m:sub>
+              <m:r>
+                <w:rPr>
+                  <w:rFonts w:ascii="Cambria Math" w:eastAsiaTheme="minorEastAsia" w:hAnsi="Cambria Math"/>
+                  <w:lang w:val="en-GB"/>
+                </w:rPr>
+                <m:t>wk</m:t>
+              </m:r>
+            </m:sub>
+          </m:sSub>
+          <m:r>
+            <w:rPr>
+              <w:rFonts w:ascii="Cambria Math" w:eastAsiaTheme="minorEastAsia" w:hAnsi="Cambria Math"/>
+              <w:lang w:val="en-GB"/>
+            </w:rPr>
+            <m:t>=1-</m:t>
+          </m:r>
+          <m:sSup>
+            <m:sSupPr>
+              <m:ctrlPr>
+                <w:rPr>
+                  <w:rFonts w:ascii="Cambria Math" w:eastAsiaTheme="minorEastAsia" w:hAnsi="Cambria Math"/>
+                  <w:i/>
+                  <w:lang w:val="en-GB"/>
+                </w:rPr>
+              </m:ctrlPr>
+            </m:sSupPr>
+            <m:e>
+              <m:r>
+                <w:rPr>
+                  <w:rFonts w:ascii="Cambria Math" w:hAnsi="Cambria Math"/>
+                </w:rPr>
+                <m:t>e</m:t>
+              </m:r>
+            </m:e>
+            <m:sup>
+              <m:r>
+                <w:rPr>
+                  <w:rFonts w:ascii="Cambria Math" w:hAnsi="Cambria Math"/>
+                </w:rPr>
+                <m:t>-r*(</m:t>
+              </m:r>
+              <m:f>
+                <m:fPr>
+                  <m:ctrlPr>
+                    <w:rPr>
+                      <w:rFonts w:ascii="Cambria Math" w:hAnsi="Cambria Math"/>
+                      <w:i/>
+                    </w:rPr>
+                  </m:ctrlPr>
+                </m:fPr>
+                <m:num>
+                  <m:r>
+                    <w:rPr>
+                      <w:rFonts w:ascii="Cambria Math" w:hAnsi="Cambria Math"/>
+                    </w:rPr>
+                    <m:t>1</m:t>
+                  </m:r>
+                </m:num>
+                <m:den>
+                  <m:r>
+                    <w:rPr>
+                      <w:rFonts w:ascii="Cambria Math" w:hAnsi="Cambria Math"/>
+                    </w:rPr>
+                    <m:t>t*52</m:t>
+                  </m:r>
+                </m:den>
+              </m:f>
+              <m:r>
+                <w:rPr>
+                  <w:rFonts w:ascii="Cambria Math" w:hAnsi="Cambria Math"/>
+                </w:rPr>
+                <m:t>)</m:t>
+              </m:r>
+            </m:sup>
+          </m:sSup>
+        </m:oMath>
+      </m:oMathPara>
+    </w:p>
+    <w:p>
+      <w:pPr>
         <w:pStyle w:val="BodyText"/>
         <w:ind w:left="720" w:hanging="720"/>
         <w:rPr>
+          <w:i/>
+          <w:lang w:val="en-GB"/>
+        </w:rPr>
+      </w:pPr>
+      <w:r>
+        <w:rPr>
+          <w:lang w:val="en-GB"/>
+        </w:rPr>
+        <w:t>S</w:t>
+      </w:r>
+      <w:r>
+        <w:rPr>
+          <w:vertAlign w:val="subscript"/>
+          <w:lang w:val="en-GB"/>
+        </w:rPr>
+        <w:t>t</w:t>
+      </w:r>
+      <w:r>
+        <w:rPr>
+          <w:lang w:val="en-GB"/>
+        </w:rPr>
+        <w:t xml:space="preserve">: Survival probability at time </w:t>
+      </w:r>
+      <w:r>
+        <w:rPr>
+          <w:i/>
+          <w:lang w:val="en-GB"/>
+        </w:rPr>
+        <w:t>t</w:t>
+      </w:r>
+    </w:p>
+    <w:p>
+      <w:pPr>
+        <w:pStyle w:val="BodyText"/>
+        <w:ind w:left="720" w:hanging="720"/>
+        <w:rPr>
+          <w:lang w:val="en-GB"/>
+        </w:rPr>
+      </w:pPr>
+      <w:r>
+        <w:rPr>
+          <w:i/>
+          <w:lang w:val="en-GB"/>
+        </w:rPr>
+        <w:t>t</w:t>
+      </w:r>
+      <w:r>
+        <w:rPr>
+          <w:lang w:val="en-GB"/>
+        </w:rPr>
+        <w:t>: Follow-up in years</w:t>
+      </w:r>
+    </w:p>
+    <w:p>
+      <w:pPr>
+        <w:pStyle w:val="BodyText"/>
+        <w:ind w:left="720" w:hanging="720"/>
+        <w:rPr>
+          <w:lang w:val="en-GB"/>
+        </w:rPr>
+      </w:pPr>
+      <w:r>
+        <w:rPr>
+          <w:lang w:val="en-GB"/>
+        </w:rPr>
+        <w:t>r: Mortality rate</w:t>
+      </w:r>
+    </w:p>
+    <w:p>
+      <w:pPr>
+        <w:pStyle w:val="BodyText"/>
+        <w:ind w:left="720" w:hanging="720"/>
+        <w:rPr>
+          <w:lang w:val="en-GB"/>
+        </w:rPr>
+      </w:pPr>
+    </w:p>
+    <w:p>
+      <w:pPr>
+        <w:pStyle w:val="Heading3"/>
+        <w:rPr>
+          <w:rFonts w:eastAsiaTheme="minorEastAsia"/>
+          <w:lang w:val="en-GB"/>
+        </w:rPr>
+      </w:pPr>
+      <w:bookmarkStart w:id="11" w:name="_Toc43817782"/>
+      <w:r>
+        <w:rPr>
+          <w:rFonts w:eastAsiaTheme="minorEastAsia"/>
+          <w:lang w:val="en-GB"/>
+        </w:rPr>
+        <w:t>Mortality rate per year</w:t>
+      </w:r>
+      <w:bookmarkEnd w:id="11"/>
+    </w:p>
+    <w:p>
+      <w:pPr>
+        <w:pStyle w:val="BodyText"/>
+        <w:rPr>
+          <w:rFonts w:eastAsiaTheme="minorEastAsia"/>
+          <w:lang w:val="en-GB"/>
+        </w:rPr>
+      </w:pPr>
+      <m:oMath>
+        <m:sSub>
+          <m:sSubPr>
+            <m:ctrlPr>
+              <w:rPr>
+                <w:rFonts w:ascii="Cambria Math" w:eastAsiaTheme="minorEastAsia" w:hAnsi="Cambria Math"/>
+                <w:i/>
+                <w:lang w:val="en-GB"/>
+              </w:rPr>
+            </m:ctrlPr>
+          </m:sSubPr>
+          <m:e>
+            <m:r>
+              <w:rPr>
+                <w:rFonts w:ascii="Cambria Math" w:eastAsiaTheme="minorEastAsia" w:hAnsi="Cambria Math"/>
+                <w:lang w:val="en-GB"/>
+              </w:rPr>
+              <m:t>H</m:t>
+            </m:r>
+          </m:e>
+          <m:sub>
+            <m:r>
+              <w:rPr>
+                <w:rFonts w:ascii="Cambria Math" w:eastAsiaTheme="minorEastAsia" w:hAnsi="Cambria Math"/>
+                <w:lang w:val="en-GB"/>
+              </w:rPr>
+              <m:t>wk</m:t>
+            </m:r>
+          </m:sub>
+        </m:sSub>
+        <m:r>
+          <w:rPr>
+            <w:rFonts w:ascii="Cambria Math" w:eastAsiaTheme="minorEastAsia" w:hAnsi="Cambria Math"/>
+            <w:lang w:val="en-GB"/>
+          </w:rPr>
+          <m:t>=</m:t>
+        </m:r>
+        <m:sSub>
+          <m:sSubPr>
+            <m:ctrlPr>
+              <w:rPr>
+                <w:rFonts w:ascii="Cambria Math" w:eastAsiaTheme="minorEastAsia" w:hAnsi="Cambria Math"/>
+                <w:i/>
+                <w:lang w:val="en-GB"/>
+              </w:rPr>
+            </m:ctrlPr>
+          </m:sSubPr>
+          <m:e>
+            <m:r>
+              <w:rPr>
+                <w:rFonts w:ascii="Cambria Math" w:eastAsiaTheme="minorEastAsia" w:hAnsi="Cambria Math"/>
+                <w:lang w:val="en-GB"/>
+              </w:rPr>
+              <m:t>H</m:t>
+            </m:r>
+          </m:e>
+          <m:sub>
+            <m:r>
+              <w:rPr>
+                <w:rFonts w:ascii="Cambria Math" w:eastAsiaTheme="minorEastAsia" w:hAnsi="Cambria Math"/>
+                <w:lang w:val="en-GB"/>
+              </w:rPr>
+              <m:t>yr</m:t>
+            </m:r>
+          </m:sub>
+        </m:sSub>
+      </m:oMath>
+      <w:r>
+        <w:rPr>
+          <w:rFonts w:eastAsiaTheme="minorEastAsia"/>
+          <w:lang w:val="en-GB"/>
+        </w:rPr>
+        <w:t>/52</w:t>
+      </w:r>
+    </w:p>
+    <w:p>
+      <w:pPr>
+        <w:pStyle w:val="BodyText"/>
+        <w:rPr>
+          <w:lang w:val="en-GB"/>
+        </w:rPr>
+      </w:pPr>
+      <w:proofErr w:type="spellStart"/>
+      <w:r>
+        <w:rPr>
+          <w:lang w:val="en-GB"/>
+        </w:rPr>
+        <w:t>H</w:t>
+      </w:r>
+      <w:r>
+        <w:rPr>
+          <w:vertAlign w:val="subscript"/>
+          <w:lang w:val="en-GB"/>
+        </w:rPr>
+        <w:t>yr</w:t>
+      </w:r>
+      <w:proofErr w:type="spellEnd"/>
+      <w:r>
+        <w:rPr>
+          <w:lang w:val="en-GB"/>
+        </w:rPr>
+        <w:t>: Mortality rate per year</w:t>
+      </w:r>
+    </w:p>
+    <w:p>
+      <w:pPr>
+        <w:pStyle w:val="BodyText"/>
+        <w:rPr>
+          <w:lang w:val="en-GB"/>
+        </w:rPr>
+      </w:pPr>
+    </w:p>
+    <w:p>
+      <w:pPr>
+        <w:pStyle w:val="BodyText"/>
+        <w:ind w:left="720" w:hanging="720"/>
+        <w:rPr>
+          <w:lang w:val="en-GB"/>
+        </w:rPr>
+      </w:pPr>
+    </w:p>
+    <w:p>
+      <w:pPr>
+        <w:pStyle w:val="BodyText"/>
+        <w:ind w:left="720" w:hanging="720"/>
+        <w:rPr>
+          <w:lang w:val="en-GB"/>
+        </w:rPr>
+      </w:pPr>
+    </w:p>
+    <w:p>
+      <w:pPr>
+        <w:pStyle w:val="BodyText"/>
+        <w:ind w:left="720" w:hanging="720"/>
+        <w:rPr>
           <w:lang w:val="en-GB"/>
         </w:rPr>
       </w:pPr>
     </w:p>
     <w:sectPr>
-      <w:headerReference w:type="default" r:id="rId8"/>
+      <w:headerReference w:type="default" r:id="rId10"/>
+      <w:footerReference w:type="even" r:id="rId11"/>
+      <w:footerReference w:type="default" r:id="rId12"/>
       <w:pgSz w:w="12240" w:h="15840"/>
       <w:pgMar w:top="1417" w:right="1417" w:bottom="1417" w:left="1417" w:header="720" w:footer="720" w:gutter="0"/>
       <w:cols w:space="720"/>
@@ -2246,6 +5682,123 @@
     </w:p>
   </w:endnote>
 </w:endnotes>
+</file>
+
+<file path=word/footer1.xml><?xml version="1.0" encoding="utf-8"?>
+<w:ftr xmlns:wpc="http://schemas.microsoft.com/office/word/2010/wordprocessingCanvas" xmlns:cx="http://schemas.microsoft.com/office/drawing/2014/chartex" xmlns:cx1="http://schemas.microsoft.com/office/drawing/2015/9/8/chartex" xmlns:cx2="http://schemas.microsoft.com/office/drawing/2015/10/21/chartex" xmlns:cx3="http://schemas.microsoft.com/office/drawing/2016/5/9/chartex" xmlns:cx4="http://schemas.microsoft.com/office/drawing/2016/5/10/chartex" xmlns:cx5="http://schemas.microsoft.com/office/drawing/2016/5/11/chartex" xmlns:cx6="http://schemas.microsoft.com/office/drawing/2016/5/12/chartex" xmlns:cx7="http://schemas.microsoft.com/office/drawing/2016/5/13/chartex" xmlns:cx8="http://schemas.microsoft.com/office/drawing/2016/5/14/chartex" xmlns:mc="http://schemas.openxmlformats.org/markup-compatibility/2006" xmlns:aink="http://schemas.microsoft.com/office/drawing/2016/ink" xmlns:am3d="http://schemas.microsoft.com/office/drawing/2017/model3d" xmlns:o="urn:schemas-microsoft-com:office:office" xmlns:r="http://schemas.openxmlformats.org/officeDocument/2006/relationships" xmlns:m="http://schemas.openxmlformats.org/officeDocument/2006/math" xmlns:v="urn:schemas-microsoft-com:vml" xmlns:wp14="http://schemas.microsoft.com/office/word/2010/wordprocessingDrawing" xmlns:wp="http://schemas.openxmlformats.org/drawingml/2006/wordprocessingDrawing" xmlns:w10="urn:schemas-microsoft-com:office:word" xmlns:w="http://schemas.openxmlformats.org/wordprocessingml/2006/main" xmlns:w14="http://schemas.microsoft.com/office/word/2010/wordml" xmlns:w15="http://schemas.microsoft.com/office/word/2012/wordml" xmlns:w16cid="http://schemas.microsoft.com/office/word/2016/wordml/cid" xmlns:w16se="http://schemas.microsoft.com/office/word/2015/wordml/symex" xmlns:wpg="http://schemas.microsoft.com/office/word/2010/wordprocessingGroup" xmlns:wpi="http://schemas.microsoft.com/office/word/2010/wordprocessingInk" xmlns:wne="http://schemas.microsoft.com/office/word/2006/wordml" xmlns:wps="http://schemas.microsoft.com/office/word/2010/wordprocessingShape" mc:Ignorable="w14 w15 w16se w16cid wp14">
+  <w:sdt>
+    <w:sdtPr>
+      <w:rPr>
+        <w:rStyle w:val="PageNumber"/>
+      </w:rPr>
+      <w:id w:val="1661266740"/>
+      <w:docPartObj>
+        <w:docPartGallery w:val="Page Numbers (Bottom of Page)"/>
+        <w:docPartUnique/>
+      </w:docPartObj>
+    </w:sdtPr>
+    <w:sdtContent>
+      <w:p>
+        <w:pPr>
+          <w:pStyle w:val="Footer"/>
+          <w:framePr w:wrap="none" w:vAnchor="text" w:hAnchor="margin" w:xAlign="right" w:y="1"/>
+          <w:rPr>
+            <w:rStyle w:val="PageNumber"/>
+          </w:rPr>
+        </w:pPr>
+        <w:r>
+          <w:rPr>
+            <w:rStyle w:val="PageNumber"/>
+          </w:rPr>
+          <w:fldChar w:fldCharType="begin"/>
+        </w:r>
+        <w:r>
+          <w:rPr>
+            <w:rStyle w:val="PageNumber"/>
+          </w:rPr>
+          <w:instrText xml:space="preserve"> PAGE </w:instrText>
+        </w:r>
+        <w:r>
+          <w:rPr>
+            <w:rStyle w:val="PageNumber"/>
+          </w:rPr>
+          <w:fldChar w:fldCharType="end"/>
+        </w:r>
+      </w:p>
+    </w:sdtContent>
+  </w:sdt>
+  <w:p>
+    <w:pPr>
+      <w:pStyle w:val="Footer"/>
+      <w:ind w:right="360"/>
+    </w:pPr>
+  </w:p>
+</w:ftr>
+</file>
+
+<file path=word/footer2.xml><?xml version="1.0" encoding="utf-8"?>
+<w:ftr xmlns:wpc="http://schemas.microsoft.com/office/word/2010/wordprocessingCanvas" xmlns:cx="http://schemas.microsoft.com/office/drawing/2014/chartex" xmlns:cx1="http://schemas.microsoft.com/office/drawing/2015/9/8/chartex" xmlns:cx2="http://schemas.microsoft.com/office/drawing/2015/10/21/chartex" xmlns:cx3="http://schemas.microsoft.com/office/drawing/2016/5/9/chartex" xmlns:cx4="http://schemas.microsoft.com/office/drawing/2016/5/10/chartex" xmlns:cx5="http://schemas.microsoft.com/office/drawing/2016/5/11/chartex" xmlns:cx6="http://schemas.microsoft.com/office/drawing/2016/5/12/chartex" xmlns:cx7="http://schemas.microsoft.com/office/drawing/2016/5/13/chartex" xmlns:cx8="http://schemas.microsoft.com/office/drawing/2016/5/14/chartex" xmlns:mc="http://schemas.openxmlformats.org/markup-compatibility/2006" xmlns:aink="http://schemas.microsoft.com/office/drawing/2016/ink" xmlns:am3d="http://schemas.microsoft.com/office/drawing/2017/model3d" xmlns:o="urn:schemas-microsoft-com:office:office" xmlns:r="http://schemas.openxmlformats.org/officeDocument/2006/relationships" xmlns:m="http://schemas.openxmlformats.org/officeDocument/2006/math" xmlns:v="urn:schemas-microsoft-com:vml" xmlns:wp14="http://schemas.microsoft.com/office/word/2010/wordprocessingDrawing" xmlns:wp="http://schemas.openxmlformats.org/drawingml/2006/wordprocessingDrawing" xmlns:w10="urn:schemas-microsoft-com:office:word" xmlns:w="http://schemas.openxmlformats.org/wordprocessingml/2006/main" xmlns:w14="http://schemas.microsoft.com/office/word/2010/wordml" xmlns:w15="http://schemas.microsoft.com/office/word/2012/wordml" xmlns:w16cid="http://schemas.microsoft.com/office/word/2016/wordml/cid" xmlns:w16se="http://schemas.microsoft.com/office/word/2015/wordml/symex" xmlns:wpg="http://schemas.microsoft.com/office/word/2010/wordprocessingGroup" xmlns:wpi="http://schemas.microsoft.com/office/word/2010/wordprocessingInk" xmlns:wne="http://schemas.microsoft.com/office/word/2006/wordml" xmlns:wps="http://schemas.microsoft.com/office/word/2010/wordprocessingShape" mc:Ignorable="w14 w15 w16se w16cid wp14">
+  <w:sdt>
+    <w:sdtPr>
+      <w:rPr>
+        <w:rStyle w:val="PageNumber"/>
+      </w:rPr>
+      <w:id w:val="506489775"/>
+      <w:docPartObj>
+        <w:docPartGallery w:val="Page Numbers (Bottom of Page)"/>
+        <w:docPartUnique/>
+      </w:docPartObj>
+    </w:sdtPr>
+    <w:sdtContent>
+      <w:p>
+        <w:pPr>
+          <w:pStyle w:val="Footer"/>
+          <w:framePr w:wrap="none" w:vAnchor="text" w:hAnchor="margin" w:xAlign="right" w:y="1"/>
+          <w:rPr>
+            <w:rStyle w:val="PageNumber"/>
+          </w:rPr>
+        </w:pPr>
+        <w:r>
+          <w:rPr>
+            <w:rStyle w:val="PageNumber"/>
+          </w:rPr>
+          <w:fldChar w:fldCharType="begin"/>
+        </w:r>
+        <w:r>
+          <w:rPr>
+            <w:rStyle w:val="PageNumber"/>
+          </w:rPr>
+          <w:instrText xml:space="preserve"> PAGE </w:instrText>
+        </w:r>
+        <w:r>
+          <w:rPr>
+            <w:rStyle w:val="PageNumber"/>
+          </w:rPr>
+          <w:fldChar w:fldCharType="separate"/>
+        </w:r>
+        <w:r>
+          <w:rPr>
+            <w:rStyle w:val="PageNumber"/>
+            <w:noProof/>
+          </w:rPr>
+          <w:t>1</w:t>
+        </w:r>
+        <w:r>
+          <w:rPr>
+            <w:rStyle w:val="PageNumber"/>
+          </w:rPr>
+          <w:fldChar w:fldCharType="end"/>
+        </w:r>
+      </w:p>
+    </w:sdtContent>
+  </w:sdt>
+  <w:p>
+    <w:pPr>
+      <w:pStyle w:val="Footer"/>
+      <w:ind w:right="360"/>
+    </w:pPr>
+  </w:p>
+</w:ftr>
 </file>
 
 <file path=word/footnotes.xml><?xml version="1.0" encoding="utf-8"?>
@@ -3369,9 +6922,9 @@
     <w:lsdException w:name="index 7" w:semiHidden="1" w:unhideWhenUsed="1"/>
     <w:lsdException w:name="index 8" w:semiHidden="1" w:unhideWhenUsed="1"/>
     <w:lsdException w:name="index 9" w:semiHidden="1" w:unhideWhenUsed="1"/>
-    <w:lsdException w:name="toc 1" w:semiHidden="1" w:unhideWhenUsed="1"/>
-    <w:lsdException w:name="toc 2" w:semiHidden="1" w:unhideWhenUsed="1"/>
-    <w:lsdException w:name="toc 3" w:semiHidden="1" w:unhideWhenUsed="1"/>
+    <w:lsdException w:name="toc 1" w:semiHidden="1" w:uiPriority="39" w:unhideWhenUsed="1"/>
+    <w:lsdException w:name="toc 2" w:semiHidden="1" w:uiPriority="39" w:unhideWhenUsed="1"/>
+    <w:lsdException w:name="toc 3" w:semiHidden="1" w:uiPriority="39" w:unhideWhenUsed="1"/>
     <w:lsdException w:name="toc 4" w:semiHidden="1" w:unhideWhenUsed="1"/>
     <w:lsdException w:name="toc 5" w:semiHidden="1" w:unhideWhenUsed="1"/>
     <w:lsdException w:name="toc 6" w:semiHidden="1" w:unhideWhenUsed="1"/>
@@ -3430,6 +6983,7 @@
     <w:lsdException w:name="Body Text 2" w:semiHidden="1" w:unhideWhenUsed="1"/>
     <w:lsdException w:name="Body Text 3" w:semiHidden="1" w:unhideWhenUsed="1"/>
     <w:lsdException w:name="Body Text Indent 2" w:semiHidden="1" w:unhideWhenUsed="1"/>
+    <w:lsdException w:name="Hyperlink" w:uiPriority="99"/>
     <w:lsdException w:name="Document Map" w:semiHidden="1" w:unhideWhenUsed="1"/>
     <w:lsdException w:name="Plain Text" w:semiHidden="1" w:unhideWhenUsed="1"/>
     <w:lsdException w:name="E-mail Signature" w:semiHidden="1" w:unhideWhenUsed="1"/>
@@ -3446,6 +7000,7 @@
     <w:lsdException w:name="HTML Sample" w:semiHidden="1" w:unhideWhenUsed="1"/>
     <w:lsdException w:name="HTML Typewriter" w:semiHidden="1" w:unhideWhenUsed="1"/>
     <w:lsdException w:name="HTML Variable" w:semiHidden="1" w:unhideWhenUsed="1"/>
+    <w:lsdException w:name="Normal Table" w:semiHidden="1" w:unhideWhenUsed="1"/>
     <w:lsdException w:name="annotation subject" w:semiHidden="1" w:unhideWhenUsed="1"/>
     <w:lsdException w:name="No List" w:semiHidden="1" w:unhideWhenUsed="1"/>
     <w:lsdException w:name="Outline List 1" w:semiHidden="1" w:unhideWhenUsed="1"/>
@@ -3489,9 +7044,12 @@
     <w:lsdException w:name="Table Elegant" w:semiHidden="1" w:unhideWhenUsed="1"/>
     <w:lsdException w:name="Table Professional" w:semiHidden="1" w:unhideWhenUsed="1"/>
     <w:lsdException w:name="Table Subtle 1" w:semiHidden="1" w:unhideWhenUsed="1"/>
+    <w:lsdException w:name="Table Subtle 2" w:semiHidden="1" w:unhideWhenUsed="1"/>
     <w:lsdException w:name="Table Web 1" w:semiHidden="1" w:unhideWhenUsed="1"/>
     <w:lsdException w:name="Table Web 2" w:semiHidden="1" w:unhideWhenUsed="1"/>
+    <w:lsdException w:name="Table Web 3" w:semiHidden="1" w:unhideWhenUsed="1"/>
     <w:lsdException w:name="Balloon Text" w:semiHidden="1" w:unhideWhenUsed="1"/>
+    <w:lsdException w:name="Table Grid" w:uiPriority="39"/>
     <w:lsdException w:name="Table Theme" w:semiHidden="1" w:unhideWhenUsed="1"/>
     <w:lsdException w:name="Placeholder Text" w:semiHidden="1"/>
     <w:lsdException w:name="Light Shading"/>
@@ -3510,6 +7068,10 @@
     <w:lsdException w:name="Colorful Grid"/>
     <w:lsdException w:name="Light Shading Accent 1"/>
     <w:lsdException w:name="Light List Accent 1"/>
+    <w:lsdException w:name="Light Grid Accent 1"/>
+    <w:lsdException w:name="Medium Shading 1 Accent 1"/>
+    <w:lsdException w:name="Medium Shading 2 Accent 1"/>
+    <w:lsdException w:name="Medium List 1 Accent 1"/>
     <w:lsdException w:name="Revision" w:semiHidden="1"/>
     <w:lsdException w:name="List Paragraph" w:uiPriority="34" w:qFormat="1"/>
     <w:lsdException w:name="Medium List 2 Accent 1"/>
@@ -3586,8 +7148,12 @@
     <w:lsdException w:name="Medium Grid 1 Accent 6"/>
     <w:lsdException w:name="Medium Grid 2 Accent 6"/>
     <w:lsdException w:name="Medium Grid 3 Accent 6"/>
+    <w:lsdException w:name="Dark List Accent 6"/>
+    <w:lsdException w:name="Colorful Shading Accent 6"/>
+    <w:lsdException w:name="Colorful List Accent 6"/>
+    <w:lsdException w:name="Colorful Grid Accent 6"/>
     <w:lsdException w:name="Bibliography" w:semiHidden="1" w:unhideWhenUsed="1"/>
-    <w:lsdException w:name="TOC Heading" w:semiHidden="1" w:unhideWhenUsed="1"/>
+    <w:lsdException w:name="TOC Heading" w:semiHidden="1" w:uiPriority="39" w:unhideWhenUsed="1" w:qFormat="1"/>
     <w:lsdException w:name="Grid Table 4" w:uiPriority="49"/>
     <w:lsdException w:name="Grid Table 5 Dark" w:uiPriority="50"/>
     <w:lsdException w:name="Grid Table 6 Colorful" w:uiPriority="51"/>
@@ -4037,6 +7603,7 @@
   <w:style w:type="character" w:styleId="Hyperlink">
     <w:name w:val="Hyperlink"/>
     <w:basedOn w:val="CaptionChar"/>
+    <w:uiPriority w:val="99"/>
     <w:rPr>
       <w:color w:val="4F81BD" w:themeColor="accent1"/>
     </w:rPr>
@@ -4584,6 +8151,188 @@
       <w:szCs w:val="22"/>
       <w:lang w:val="en-GB"/>
     </w:rPr>
+  </w:style>
+  <w:style w:type="paragraph" w:styleId="TOC1">
+    <w:name w:val="toc 1"/>
+    <w:basedOn w:val="Normal"/>
+    <w:next w:val="Normal"/>
+    <w:autoRedefine/>
+    <w:uiPriority w:val="39"/>
+    <w:unhideWhenUsed/>
+    <w:rsid w:val="007C43DD"/>
+    <w:pPr>
+      <w:spacing w:before="120" w:after="0"/>
+    </w:pPr>
+    <w:rPr>
+      <w:b/>
+      <w:bCs/>
+      <w:i/>
+      <w:iCs/>
+    </w:rPr>
+  </w:style>
+  <w:style w:type="paragraph" w:styleId="TOC3">
+    <w:name w:val="toc 3"/>
+    <w:basedOn w:val="Normal"/>
+    <w:next w:val="Normal"/>
+    <w:autoRedefine/>
+    <w:uiPriority w:val="39"/>
+    <w:unhideWhenUsed/>
+    <w:rsid w:val="007C43DD"/>
+    <w:pPr>
+      <w:spacing w:after="0"/>
+      <w:ind w:left="480"/>
+    </w:pPr>
+    <w:rPr>
+      <w:sz w:val="20"/>
+      <w:szCs w:val="20"/>
+    </w:rPr>
+  </w:style>
+  <w:style w:type="paragraph" w:styleId="TOC2">
+    <w:name w:val="toc 2"/>
+    <w:basedOn w:val="Normal"/>
+    <w:next w:val="Normal"/>
+    <w:autoRedefine/>
+    <w:uiPriority w:val="39"/>
+    <w:unhideWhenUsed/>
+    <w:rsid w:val="007C43DD"/>
+    <w:pPr>
+      <w:spacing w:before="120" w:after="0"/>
+      <w:ind w:left="240"/>
+    </w:pPr>
+    <w:rPr>
+      <w:b/>
+      <w:bCs/>
+      <w:sz w:val="22"/>
+      <w:szCs w:val="22"/>
+    </w:rPr>
+  </w:style>
+  <w:style w:type="paragraph" w:styleId="TOC4">
+    <w:name w:val="toc 4"/>
+    <w:basedOn w:val="Normal"/>
+    <w:next w:val="Normal"/>
+    <w:autoRedefine/>
+    <w:semiHidden/>
+    <w:unhideWhenUsed/>
+    <w:rsid w:val="007C43DD"/>
+    <w:pPr>
+      <w:spacing w:after="0"/>
+      <w:ind w:left="720"/>
+    </w:pPr>
+    <w:rPr>
+      <w:sz w:val="20"/>
+      <w:szCs w:val="20"/>
+    </w:rPr>
+  </w:style>
+  <w:style w:type="paragraph" w:styleId="TOC5">
+    <w:name w:val="toc 5"/>
+    <w:basedOn w:val="Normal"/>
+    <w:next w:val="Normal"/>
+    <w:autoRedefine/>
+    <w:semiHidden/>
+    <w:unhideWhenUsed/>
+    <w:rsid w:val="007C43DD"/>
+    <w:pPr>
+      <w:spacing w:after="0"/>
+      <w:ind w:left="960"/>
+    </w:pPr>
+    <w:rPr>
+      <w:sz w:val="20"/>
+      <w:szCs w:val="20"/>
+    </w:rPr>
+  </w:style>
+  <w:style w:type="paragraph" w:styleId="TOC6">
+    <w:name w:val="toc 6"/>
+    <w:basedOn w:val="Normal"/>
+    <w:next w:val="Normal"/>
+    <w:autoRedefine/>
+    <w:semiHidden/>
+    <w:unhideWhenUsed/>
+    <w:rsid w:val="007C43DD"/>
+    <w:pPr>
+      <w:spacing w:after="0"/>
+      <w:ind w:left="1200"/>
+    </w:pPr>
+    <w:rPr>
+      <w:sz w:val="20"/>
+      <w:szCs w:val="20"/>
+    </w:rPr>
+  </w:style>
+  <w:style w:type="paragraph" w:styleId="TOC7">
+    <w:name w:val="toc 7"/>
+    <w:basedOn w:val="Normal"/>
+    <w:next w:val="Normal"/>
+    <w:autoRedefine/>
+    <w:semiHidden/>
+    <w:unhideWhenUsed/>
+    <w:rsid w:val="007C43DD"/>
+    <w:pPr>
+      <w:spacing w:after="0"/>
+      <w:ind w:left="1440"/>
+    </w:pPr>
+    <w:rPr>
+      <w:sz w:val="20"/>
+      <w:szCs w:val="20"/>
+    </w:rPr>
+  </w:style>
+  <w:style w:type="paragraph" w:styleId="TOC8">
+    <w:name w:val="toc 8"/>
+    <w:basedOn w:val="Normal"/>
+    <w:next w:val="Normal"/>
+    <w:autoRedefine/>
+    <w:semiHidden/>
+    <w:unhideWhenUsed/>
+    <w:rsid w:val="007C43DD"/>
+    <w:pPr>
+      <w:spacing w:after="0"/>
+      <w:ind w:left="1680"/>
+    </w:pPr>
+    <w:rPr>
+      <w:sz w:val="20"/>
+      <w:szCs w:val="20"/>
+    </w:rPr>
+  </w:style>
+  <w:style w:type="paragraph" w:styleId="TOC9">
+    <w:name w:val="toc 9"/>
+    <w:basedOn w:val="Normal"/>
+    <w:next w:val="Normal"/>
+    <w:autoRedefine/>
+    <w:semiHidden/>
+    <w:unhideWhenUsed/>
+    <w:rsid w:val="007C43DD"/>
+    <w:pPr>
+      <w:spacing w:after="0"/>
+      <w:ind w:left="1920"/>
+    </w:pPr>
+    <w:rPr>
+      <w:sz w:val="20"/>
+      <w:szCs w:val="20"/>
+    </w:rPr>
+  </w:style>
+  <w:style w:type="character" w:styleId="PageNumber">
+    <w:name w:val="page number"/>
+    <w:basedOn w:val="DefaultParagraphFont"/>
+    <w:semiHidden/>
+    <w:unhideWhenUsed/>
+    <w:rsid w:val="00BE2397"/>
+  </w:style>
+  <w:style w:type="table" w:styleId="TableGrid">
+    <w:name w:val="Table Grid"/>
+    <w:basedOn w:val="TableNormal"/>
+    <w:uiPriority w:val="39"/>
+    <w:rsid w:val="00C64FA2"/>
+    <w:pPr>
+      <w:spacing w:after="0"/>
+    </w:pPr>
+    <w:tblPr>
+      <w:tblBorders>
+        <w:top w:val="single" w:sz="4" w:space="0" w:color="auto"/>
+        <w:left w:val="single" w:sz="4" w:space="0" w:color="auto"/>
+        <w:bottom w:val="single" w:sz="4" w:space="0" w:color="auto"/>
+        <w:right w:val="single" w:sz="4" w:space="0" w:color="auto"/>
+        <w:insideH w:val="single" w:sz="4" w:space="0" w:color="auto"/>
+        <w:insideV w:val="single" w:sz="4" w:space="0" w:color="auto"/>
+      </w:tblBorders>
+    </w:tblPr>
   </w:style>
 </w:styles>
 </file>
@@ -4911,7 +8660,7 @@
 </file>
 
 <file path=customXml/itemProps1.xml><?xml version="1.0" encoding="utf-8"?>
-<ds:datastoreItem xmlns:ds="http://schemas.openxmlformats.org/officeDocument/2006/customXml" ds:itemID="{9110847A-266D-CF42-89D1-ABCDC57F9FE9}">
+<ds:datastoreItem xmlns:ds="http://schemas.openxmlformats.org/officeDocument/2006/customXml" ds:itemID="{44E9FEF9-3CF2-C84A-892A-0A345EF21E56}">
   <ds:schemaRefs>
     <ds:schemaRef ds:uri="http://schemas.openxmlformats.org/officeDocument/2006/bibliography"/>
   </ds:schemaRefs>

</xml_diff>

<commit_message>
Check the R code
</commit_message>
<xml_diff>
--- a/Manuscript/Submissions/NEJM/Appendix C.docx
+++ b/Manuscript/Submissions/NEJM/Appendix C.docx
@@ -5190,7 +5190,21 @@
           <w:sz w:val="21"/>
           <w:lang w:val="en-GB"/>
         </w:rPr>
-        <w:t>Source: https://ncss-wpengine.netdna-ssl.com/wp-content/themes/ncss/pdf/Procedures/NCSS/Survival_Parameter_Conversion_Tool.pdf</w:t>
+        <w:t xml:space="preserve">Source: </w:t>
+      </w:r>
+      <w:r>
+        <w:rPr>
+          <w:sz w:val="21"/>
+          <w:lang w:val="en-GB"/>
+        </w:rPr>
+        <w:t xml:space="preserve">accessed may 2020: </w:t>
+      </w:r>
+      <w:r>
+        <w:rPr>
+          <w:sz w:val="21"/>
+          <w:lang w:val="en-GB"/>
+        </w:rPr>
+        <w:t>https://ncss-wpengine.netdna-ssl.com/wp-content/themes/ncss/pdf/Procedures/NCSS/Survival_Parameter_Conversion_Tool.pdf</w:t>
       </w:r>
     </w:p>
     <w:p>
@@ -5200,26 +5214,24 @@
           <w:lang w:val="en-GB"/>
         </w:rPr>
       </w:pPr>
-      <w:bookmarkStart w:id="9" w:name="_GoBack"/>
+    </w:p>
+    <w:p>
+      <w:pPr>
+        <w:pStyle w:val="Heading3"/>
+        <w:rPr>
+          <w:rFonts w:eastAsiaTheme="minorEastAsia"/>
+          <w:lang w:val="en-GB"/>
+        </w:rPr>
+      </w:pPr>
+      <w:bookmarkStart w:id="9" w:name="_Toc43817781"/>
+      <w:r>
+        <w:rPr>
+          <w:rFonts w:eastAsiaTheme="minorEastAsia"/>
+          <w:lang w:val="en-GB"/>
+        </w:rPr>
+        <w:t>Survival probability at a specific year</w:t>
+      </w:r>
       <w:bookmarkEnd w:id="9"/>
-    </w:p>
-    <w:p>
-      <w:pPr>
-        <w:pStyle w:val="Heading3"/>
-        <w:rPr>
-          <w:rFonts w:eastAsiaTheme="minorEastAsia"/>
-          <w:lang w:val="en-GB"/>
-        </w:rPr>
-      </w:pPr>
-      <w:bookmarkStart w:id="10" w:name="_Toc43817781"/>
-      <w:r>
-        <w:rPr>
-          <w:rFonts w:eastAsiaTheme="minorEastAsia"/>
-          <w:lang w:val="en-GB"/>
-        </w:rPr>
-        <w:t>Survival probability at a specific year</w:t>
-      </w:r>
-      <w:bookmarkEnd w:id="10"/>
     </w:p>
     <w:p>
       <w:pPr>
@@ -5437,6 +5449,8 @@
         </w:rPr>
         <w:t>t</w:t>
       </w:r>
+      <w:bookmarkStart w:id="10" w:name="_GoBack"/>
+      <w:bookmarkEnd w:id="10"/>
     </w:p>
     <w:p>
       <w:pPr>
@@ -8662,7 +8676,7 @@
 </file>
 
 <file path=customXml/itemProps1.xml><?xml version="1.0" encoding="utf-8"?>
-<ds:datastoreItem xmlns:ds="http://schemas.openxmlformats.org/officeDocument/2006/customXml" ds:itemID="{03447EDA-AF17-D84A-ACFF-3DB96CD1997D}">
+<ds:datastoreItem xmlns:ds="http://schemas.openxmlformats.org/officeDocument/2006/customXml" ds:itemID="{5BA7FD1E-9F24-C146-9A72-BC0F404D89D6}">
   <ds:schemaRefs>
     <ds:schemaRef ds:uri="http://schemas.openxmlformats.org/officeDocument/2006/bibliography"/>
   </ds:schemaRefs>

</xml_diff>